<commit_message>
criando aula 75 e atualizando anotações 06
</commit_message>
<xml_diff>
--- a/Udemy/JavaScript_TypeScript_basico_avançado_2021/Seção 6 JavaScript Objetos e prototypes (Avançado)/anotacoes/06_JavaScript_objetos_prototypes_avancado.docx
+++ b/Udemy/JavaScript_TypeScript_basico_avançado_2021/Seção 6 JavaScript Objetos e prototypes (Avançado)/anotacoes/06_JavaScript_objetos_prototypes_avancado.docx
@@ -18531,6 +18531,4273 @@
         </w:rPr>
         <w:t xml:space="preserve"> principal.</w:t>
       </w:r>
+    </w:p>
+    <w:p>
+      <w:pPr>
+        <w:pStyle w:val="SemEspaamento"/>
+        <w:rPr>
+          <w:sz w:val="32"/>
+          <w:szCs w:val="32"/>
+        </w:rPr>
+      </w:pPr>
+    </w:p>
+    <w:p>
+      <w:pPr>
+        <w:pStyle w:val="SemEspaamento"/>
+        <w:rPr>
+          <w:sz w:val="32"/>
+          <w:szCs w:val="32"/>
+        </w:rPr>
+      </w:pPr>
+    </w:p>
+    <w:p>
+      <w:pPr>
+        <w:pStyle w:val="SemEspaamento"/>
+        <w:rPr>
+          <w:sz w:val="32"/>
+          <w:szCs w:val="32"/>
+        </w:rPr>
+      </w:pPr>
+    </w:p>
+    <w:p>
+      <w:pPr>
+        <w:pStyle w:val="SemEspaamento"/>
+        <w:rPr>
+          <w:sz w:val="32"/>
+          <w:szCs w:val="32"/>
+        </w:rPr>
+      </w:pPr>
+    </w:p>
+    <w:p>
+      <w:pPr>
+        <w:pStyle w:val="SemEspaamento"/>
+        <w:rPr>
+          <w:sz w:val="32"/>
+          <w:szCs w:val="32"/>
+        </w:rPr>
+      </w:pPr>
+    </w:p>
+    <w:p>
+      <w:pPr>
+        <w:pStyle w:val="SemEspaamento"/>
+        <w:rPr>
+          <w:sz w:val="32"/>
+          <w:szCs w:val="32"/>
+        </w:rPr>
+      </w:pPr>
+    </w:p>
+    <w:p>
+      <w:pPr>
+        <w:pStyle w:val="SemEspaamento"/>
+        <w:rPr>
+          <w:sz w:val="32"/>
+          <w:szCs w:val="32"/>
+        </w:rPr>
+      </w:pPr>
+    </w:p>
+    <w:p>
+      <w:pPr>
+        <w:pStyle w:val="SemEspaamento"/>
+        <w:rPr>
+          <w:sz w:val="32"/>
+          <w:szCs w:val="32"/>
+        </w:rPr>
+      </w:pPr>
+    </w:p>
+    <w:p>
+      <w:pPr>
+        <w:pStyle w:val="SemEspaamento"/>
+        <w:rPr>
+          <w:sz w:val="32"/>
+          <w:szCs w:val="32"/>
+        </w:rPr>
+      </w:pPr>
+    </w:p>
+    <w:p>
+      <w:pPr>
+        <w:pStyle w:val="SemEspaamento"/>
+        <w:rPr>
+          <w:sz w:val="32"/>
+          <w:szCs w:val="32"/>
+        </w:rPr>
+      </w:pPr>
+    </w:p>
+    <w:p>
+      <w:pPr>
+        <w:pStyle w:val="SemEspaamento"/>
+        <w:rPr>
+          <w:sz w:val="32"/>
+          <w:szCs w:val="32"/>
+        </w:rPr>
+      </w:pPr>
+    </w:p>
+    <w:p>
+      <w:pPr>
+        <w:pStyle w:val="SemEspaamento"/>
+        <w:rPr>
+          <w:sz w:val="32"/>
+          <w:szCs w:val="32"/>
+        </w:rPr>
+      </w:pPr>
+    </w:p>
+    <w:p>
+      <w:pPr>
+        <w:pStyle w:val="SemEspaamento"/>
+        <w:rPr>
+          <w:sz w:val="32"/>
+          <w:szCs w:val="32"/>
+        </w:rPr>
+      </w:pPr>
+    </w:p>
+    <w:p>
+      <w:pPr>
+        <w:pStyle w:val="SemEspaamento"/>
+        <w:numPr>
+          <w:ilvl w:val="0"/>
+          <w:numId w:val="1"/>
+        </w:numPr>
+        <w:rPr>
+          <w:sz w:val="32"/>
+          <w:szCs w:val="32"/>
+        </w:rPr>
+      </w:pPr>
+      <w:r>
+        <w:rPr>
+          <w:sz w:val="32"/>
+          <w:szCs w:val="32"/>
+        </w:rPr>
+        <w:lastRenderedPageBreak/>
+        <w:t xml:space="preserve">Aula 75 Manipulando </w:t>
+      </w:r>
+      <w:proofErr w:type="spellStart"/>
+      <w:r>
+        <w:rPr>
+          <w:sz w:val="32"/>
+          <w:szCs w:val="32"/>
+        </w:rPr>
+        <w:t>prototypes</w:t>
+      </w:r>
+      <w:proofErr w:type="spellEnd"/>
+    </w:p>
+    <w:p>
+      <w:pPr>
+        <w:pStyle w:val="SemEspaamento"/>
+        <w:rPr>
+          <w:sz w:val="32"/>
+          <w:szCs w:val="32"/>
+        </w:rPr>
+      </w:pPr>
+    </w:p>
+    <w:p>
+      <w:pPr>
+        <w:shd w:val="clear" w:color="auto" w:fill="1E1E1E"/>
+        <w:spacing w:after="0" w:line="360" w:lineRule="atLeast"/>
+        <w:rPr>
+          <w:rFonts w:ascii="Consolas" w:eastAsia="Times New Roman" w:hAnsi="Consolas" w:cs="Times New Roman"/>
+          <w:color w:val="D4D4D4"/>
+          <w:sz w:val="27"/>
+          <w:szCs w:val="27"/>
+          <w:lang w:eastAsia="pt-BR"/>
+        </w:rPr>
+      </w:pPr>
+      <w:r>
+        <w:rPr>
+          <w:rFonts w:ascii="Consolas" w:eastAsia="Times New Roman" w:hAnsi="Consolas" w:cs="Times New Roman"/>
+          <w:color w:val="6A9955"/>
+          <w:sz w:val="27"/>
+          <w:szCs w:val="27"/>
+          <w:lang w:eastAsia="pt-BR"/>
+        </w:rPr>
+        <w:t xml:space="preserve">// new </w:t>
+      </w:r>
+      <w:proofErr w:type="spellStart"/>
+      <w:r>
+        <w:rPr>
+          <w:rFonts w:ascii="Consolas" w:eastAsia="Times New Roman" w:hAnsi="Consolas" w:cs="Times New Roman"/>
+          <w:color w:val="6A9955"/>
+          <w:sz w:val="27"/>
+          <w:szCs w:val="27"/>
+          <w:lang w:eastAsia="pt-BR"/>
+        </w:rPr>
+        <w:t>Object</w:t>
+      </w:r>
+      <w:proofErr w:type="spellEnd"/>
+      <w:r>
+        <w:rPr>
+          <w:rFonts w:ascii="Consolas" w:eastAsia="Times New Roman" w:hAnsi="Consolas" w:cs="Times New Roman"/>
+          <w:color w:val="6A9955"/>
+          <w:sz w:val="27"/>
+          <w:szCs w:val="27"/>
+          <w:lang w:eastAsia="pt-BR"/>
+        </w:rPr>
+        <w:t xml:space="preserve"> -&gt; </w:t>
+      </w:r>
+      <w:proofErr w:type="spellStart"/>
+      <w:r>
+        <w:rPr>
+          <w:rFonts w:ascii="Consolas" w:eastAsia="Times New Roman" w:hAnsi="Consolas" w:cs="Times New Roman"/>
+          <w:color w:val="6A9955"/>
+          <w:sz w:val="27"/>
+          <w:szCs w:val="27"/>
+          <w:lang w:eastAsia="pt-BR"/>
+        </w:rPr>
+        <w:t>Object.prototype</w:t>
+      </w:r>
+      <w:proofErr w:type="spellEnd"/>
+    </w:p>
+    <w:p>
+      <w:pPr>
+        <w:shd w:val="clear" w:color="auto" w:fill="1E1E1E"/>
+        <w:spacing w:after="0" w:line="360" w:lineRule="atLeast"/>
+        <w:rPr>
+          <w:rFonts w:ascii="Consolas" w:eastAsia="Times New Roman" w:hAnsi="Consolas" w:cs="Times New Roman"/>
+          <w:color w:val="D4D4D4"/>
+          <w:sz w:val="27"/>
+          <w:szCs w:val="27"/>
+          <w:lang w:eastAsia="pt-BR"/>
+        </w:rPr>
+      </w:pPr>
+      <w:r>
+        <w:rPr>
+          <w:rFonts w:ascii="Consolas" w:eastAsia="Times New Roman" w:hAnsi="Consolas" w:cs="Times New Roman"/>
+          <w:noProof/>
+          <w:color w:val="569CD6"/>
+          <w:sz w:val="27"/>
+          <w:szCs w:val="27"/>
+          <w:lang w:eastAsia="pt-BR"/>
+        </w:rPr>
+        <mc:AlternateContent>
+          <mc:Choice Requires="wps">
+            <w:drawing>
+              <wp:anchor distT="0" distB="0" distL="114300" distR="114300" simplePos="0" relativeHeight="251659264" behindDoc="0" locked="0" layoutInCell="1" allowOverlap="1" wp14:anchorId="708E7F86" wp14:editId="6ED23558">
+                <wp:simplePos x="0" y="0"/>
+                <wp:positionH relativeFrom="column">
+                  <wp:posOffset>288290</wp:posOffset>
+                </wp:positionH>
+                <wp:positionV relativeFrom="paragraph">
+                  <wp:posOffset>231775</wp:posOffset>
+                </wp:positionV>
+                <wp:extent cx="3105150" cy="533400"/>
+                <wp:effectExtent l="19050" t="19050" r="19050" b="19050"/>
+                <wp:wrapNone/>
+                <wp:docPr id="1" name="Retângulo 1"/>
+                <wp:cNvGraphicFramePr/>
+                <a:graphic xmlns:a="http://schemas.openxmlformats.org/drawingml/2006/main">
+                  <a:graphicData uri="http://schemas.microsoft.com/office/word/2010/wordprocessingShape">
+                    <wps:wsp>
+                      <wps:cNvSpPr/>
+                      <wps:spPr>
+                        <a:xfrm>
+                          <a:off x="0" y="0"/>
+                          <a:ext cx="3105150" cy="533400"/>
+                        </a:xfrm>
+                        <a:prstGeom prst="rect">
+                          <a:avLst/>
+                        </a:prstGeom>
+                        <a:noFill/>
+                        <a:ln w="28575">
+                          <a:solidFill>
+                            <a:srgbClr val="FF0000"/>
+                          </a:solidFill>
+                        </a:ln>
+                      </wps:spPr>
+                      <wps:style>
+                        <a:lnRef idx="2">
+                          <a:schemeClr val="accent1">
+                            <a:shade val="50000"/>
+                          </a:schemeClr>
+                        </a:lnRef>
+                        <a:fillRef idx="1">
+                          <a:schemeClr val="accent1"/>
+                        </a:fillRef>
+                        <a:effectRef idx="0">
+                          <a:schemeClr val="accent1"/>
+                        </a:effectRef>
+                        <a:fontRef idx="minor">
+                          <a:schemeClr val="lt1"/>
+                        </a:fontRef>
+                      </wps:style>
+                      <wps:bodyPr rot="0" spcFirstLastPara="0" vertOverflow="overflow" horzOverflow="overflow" vert="horz" wrap="square" lIns="91440" tIns="45720" rIns="91440" bIns="45720" numCol="1" spcCol="0" rtlCol="0" fromWordArt="0" anchor="ctr" anchorCtr="0" forceAA="0" compatLnSpc="1">
+                        <a:prstTxWarp prst="textNoShape">
+                          <a:avLst/>
+                        </a:prstTxWarp>
+                        <a:noAutofit/>
+                      </wps:bodyPr>
+                    </wps:wsp>
+                  </a:graphicData>
+                </a:graphic>
+              </wp:anchor>
+            </w:drawing>
+          </mc:Choice>
+          <mc:Fallback>
+            <w:pict>
+              <v:rect w14:anchorId="04473430" id="Retângulo 1" o:spid="_x0000_s1026" style="position:absolute;margin-left:22.7pt;margin-top:18.25pt;width:244.5pt;height:42pt;z-index:251659264;visibility:visible;mso-wrap-style:square;mso-wrap-distance-left:9pt;mso-wrap-distance-top:0;mso-wrap-distance-right:9pt;mso-wrap-distance-bottom:0;mso-position-horizontal:absolute;mso-position-horizontal-relative:text;mso-position-vertical:absolute;mso-position-vertical-relative:text;v-text-anchor:middle" o:gfxdata="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" filled="f" strokecolor="red" strokeweight="2.25pt"/>
+            </w:pict>
+          </mc:Fallback>
+        </mc:AlternateContent>
+      </w:r>
+      <w:proofErr w:type="spellStart"/>
+      <w:r>
+        <w:rPr>
+          <w:rFonts w:ascii="Consolas" w:eastAsia="Times New Roman" w:hAnsi="Consolas" w:cs="Times New Roman"/>
+          <w:color w:val="569CD6"/>
+          <w:sz w:val="27"/>
+          <w:szCs w:val="27"/>
+          <w:lang w:eastAsia="pt-BR"/>
+        </w:rPr>
+        <w:t>const</w:t>
+      </w:r>
+      <w:proofErr w:type="spellEnd"/>
+      <w:r>
+        <w:rPr>
+          <w:rFonts w:ascii="Consolas" w:eastAsia="Times New Roman" w:hAnsi="Consolas" w:cs="Times New Roman"/>
+          <w:color w:val="D4D4D4"/>
+          <w:sz w:val="27"/>
+          <w:szCs w:val="27"/>
+          <w:lang w:eastAsia="pt-BR"/>
+        </w:rPr>
+        <w:t xml:space="preserve"> </w:t>
+      </w:r>
+      <w:proofErr w:type="spellStart"/>
+      <w:r>
+        <w:rPr>
+          <w:rFonts w:ascii="Consolas" w:eastAsia="Times New Roman" w:hAnsi="Consolas" w:cs="Times New Roman"/>
+          <w:color w:val="4FC1FF"/>
+          <w:sz w:val="27"/>
+          <w:szCs w:val="27"/>
+          <w:lang w:eastAsia="pt-BR"/>
+        </w:rPr>
+        <w:t>objA</w:t>
+      </w:r>
+      <w:proofErr w:type="spellEnd"/>
+      <w:r>
+        <w:rPr>
+          <w:rFonts w:ascii="Consolas" w:eastAsia="Times New Roman" w:hAnsi="Consolas" w:cs="Times New Roman"/>
+          <w:color w:val="D4D4D4"/>
+          <w:sz w:val="27"/>
+          <w:szCs w:val="27"/>
+          <w:lang w:eastAsia="pt-BR"/>
+        </w:rPr>
+        <w:t xml:space="preserve"> = {</w:t>
+      </w:r>
+    </w:p>
+    <w:p>
+      <w:pPr>
+        <w:shd w:val="clear" w:color="auto" w:fill="1E1E1E"/>
+        <w:spacing w:after="0" w:line="360" w:lineRule="atLeast"/>
+        <w:rPr>
+          <w:rFonts w:ascii="Consolas" w:eastAsia="Times New Roman" w:hAnsi="Consolas" w:cs="Times New Roman"/>
+          <w:color w:val="D4D4D4"/>
+          <w:sz w:val="27"/>
+          <w:szCs w:val="27"/>
+          <w:lang w:eastAsia="pt-BR"/>
+        </w:rPr>
+      </w:pPr>
+      <w:r>
+        <w:rPr>
+          <w:rFonts w:ascii="Consolas" w:eastAsia="Times New Roman" w:hAnsi="Consolas" w:cs="Times New Roman"/>
+          <w:color w:val="D4D4D4"/>
+          <w:sz w:val="27"/>
+          <w:szCs w:val="27"/>
+          <w:lang w:eastAsia="pt-BR"/>
+        </w:rPr>
+        <w:t xml:space="preserve">    </w:t>
+      </w:r>
+      <w:proofErr w:type="spellStart"/>
+      <w:r>
+        <w:rPr>
+          <w:rFonts w:ascii="Consolas" w:eastAsia="Times New Roman" w:hAnsi="Consolas" w:cs="Times New Roman"/>
+          <w:color w:val="9CDCFE"/>
+          <w:sz w:val="27"/>
+          <w:szCs w:val="27"/>
+          <w:lang w:eastAsia="pt-BR"/>
+        </w:rPr>
+        <w:t>chaveA</w:t>
+      </w:r>
+      <w:proofErr w:type="spellEnd"/>
+      <w:r>
+        <w:rPr>
+          <w:rFonts w:ascii="Consolas" w:eastAsia="Times New Roman" w:hAnsi="Consolas" w:cs="Times New Roman"/>
+          <w:color w:val="9CDCFE"/>
+          <w:sz w:val="27"/>
+          <w:szCs w:val="27"/>
+          <w:lang w:eastAsia="pt-BR"/>
+        </w:rPr>
+        <w:t>:</w:t>
+      </w:r>
+      <w:r>
+        <w:rPr>
+          <w:rFonts w:ascii="Consolas" w:eastAsia="Times New Roman" w:hAnsi="Consolas" w:cs="Times New Roman"/>
+          <w:color w:val="D4D4D4"/>
+          <w:sz w:val="27"/>
+          <w:szCs w:val="27"/>
+          <w:lang w:eastAsia="pt-BR"/>
+        </w:rPr>
+        <w:t xml:space="preserve"> </w:t>
+      </w:r>
+      <w:r>
+        <w:rPr>
+          <w:rFonts w:ascii="Consolas" w:eastAsia="Times New Roman" w:hAnsi="Consolas" w:cs="Times New Roman"/>
+          <w:color w:val="CE9178"/>
+          <w:sz w:val="27"/>
+          <w:szCs w:val="27"/>
+          <w:lang w:eastAsia="pt-BR"/>
+        </w:rPr>
+        <w:t>'A'</w:t>
+      </w:r>
+    </w:p>
+    <w:p>
+      <w:pPr>
+        <w:shd w:val="clear" w:color="auto" w:fill="1E1E1E"/>
+        <w:spacing w:after="0" w:line="360" w:lineRule="atLeast"/>
+        <w:rPr>
+          <w:rFonts w:ascii="Consolas" w:eastAsia="Times New Roman" w:hAnsi="Consolas" w:cs="Times New Roman"/>
+          <w:color w:val="D4D4D4"/>
+          <w:sz w:val="27"/>
+          <w:szCs w:val="27"/>
+          <w:lang w:eastAsia="pt-BR"/>
+        </w:rPr>
+      </w:pPr>
+      <w:r>
+        <w:rPr>
+          <w:rFonts w:ascii="Consolas" w:eastAsia="Times New Roman" w:hAnsi="Consolas" w:cs="Times New Roman"/>
+          <w:color w:val="D4D4D4"/>
+          <w:sz w:val="27"/>
+          <w:szCs w:val="27"/>
+          <w:lang w:eastAsia="pt-BR"/>
+        </w:rPr>
+        <w:t xml:space="preserve">    </w:t>
+      </w:r>
+      <w:r>
+        <w:rPr>
+          <w:rFonts w:ascii="Consolas" w:eastAsia="Times New Roman" w:hAnsi="Consolas" w:cs="Times New Roman"/>
+          <w:color w:val="6A9955"/>
+          <w:sz w:val="27"/>
+          <w:szCs w:val="27"/>
+          <w:lang w:eastAsia="pt-BR"/>
+        </w:rPr>
+        <w:t>// __</w:t>
+      </w:r>
+      <w:proofErr w:type="spellStart"/>
+      <w:r>
+        <w:rPr>
+          <w:rFonts w:ascii="Consolas" w:eastAsia="Times New Roman" w:hAnsi="Consolas" w:cs="Times New Roman"/>
+          <w:color w:val="6A9955"/>
+          <w:sz w:val="27"/>
+          <w:szCs w:val="27"/>
+          <w:lang w:eastAsia="pt-BR"/>
+        </w:rPr>
+        <w:t>proto</w:t>
+      </w:r>
+      <w:proofErr w:type="spellEnd"/>
+      <w:r>
+        <w:rPr>
+          <w:rFonts w:ascii="Consolas" w:eastAsia="Times New Roman" w:hAnsi="Consolas" w:cs="Times New Roman"/>
+          <w:color w:val="6A9955"/>
+          <w:sz w:val="27"/>
+          <w:szCs w:val="27"/>
+          <w:lang w:eastAsia="pt-BR"/>
+        </w:rPr>
+        <w:t xml:space="preserve">__: </w:t>
+      </w:r>
+      <w:proofErr w:type="spellStart"/>
+      <w:r>
+        <w:rPr>
+          <w:rFonts w:ascii="Consolas" w:eastAsia="Times New Roman" w:hAnsi="Consolas" w:cs="Times New Roman"/>
+          <w:color w:val="6A9955"/>
+          <w:sz w:val="27"/>
+          <w:szCs w:val="27"/>
+          <w:lang w:eastAsia="pt-BR"/>
+        </w:rPr>
+        <w:t>Object.prototype</w:t>
+      </w:r>
+      <w:proofErr w:type="spellEnd"/>
+    </w:p>
+    <w:p>
+      <w:pPr>
+        <w:shd w:val="clear" w:color="auto" w:fill="1E1E1E"/>
+        <w:spacing w:after="0" w:line="360" w:lineRule="atLeast"/>
+        <w:rPr>
+          <w:rFonts w:ascii="Consolas" w:eastAsia="Times New Roman" w:hAnsi="Consolas" w:cs="Times New Roman"/>
+          <w:color w:val="D4D4D4"/>
+          <w:sz w:val="27"/>
+          <w:szCs w:val="27"/>
+          <w:lang w:eastAsia="pt-BR"/>
+        </w:rPr>
+      </w:pPr>
+      <w:r>
+        <w:rPr>
+          <w:rFonts w:ascii="Consolas" w:eastAsia="Times New Roman" w:hAnsi="Consolas" w:cs="Times New Roman"/>
+          <w:noProof/>
+          <w:color w:val="D4D4D4"/>
+          <w:sz w:val="27"/>
+          <w:szCs w:val="27"/>
+          <w:lang w:eastAsia="pt-BR"/>
+        </w:rPr>
+        <mc:AlternateContent>
+          <mc:Choice Requires="wps">
+            <w:drawing>
+              <wp:anchor distT="0" distB="0" distL="114300" distR="114300" simplePos="0" relativeHeight="251660288" behindDoc="0" locked="0" layoutInCell="1" allowOverlap="1" wp14:anchorId="2E7DF672" wp14:editId="1103F781">
+                <wp:simplePos x="0" y="0"/>
+                <wp:positionH relativeFrom="column">
+                  <wp:posOffset>2155190</wp:posOffset>
+                </wp:positionH>
+                <wp:positionV relativeFrom="paragraph">
+                  <wp:posOffset>79375</wp:posOffset>
+                </wp:positionV>
+                <wp:extent cx="1190625" cy="952500"/>
+                <wp:effectExtent l="38100" t="19050" r="66675" b="76200"/>
+                <wp:wrapNone/>
+                <wp:docPr id="2" name="Conector: Angulado 2"/>
+                <wp:cNvGraphicFramePr/>
+                <a:graphic xmlns:a="http://schemas.openxmlformats.org/drawingml/2006/main">
+                  <a:graphicData uri="http://schemas.microsoft.com/office/word/2010/wordprocessingShape">
+                    <wps:wsp>
+                      <wps:cNvCnPr/>
+                      <wps:spPr>
+                        <a:xfrm flipH="1">
+                          <a:off x="0" y="0"/>
+                          <a:ext cx="1190625" cy="952500"/>
+                        </a:xfrm>
+                        <a:prstGeom prst="bentConnector3">
+                          <a:avLst>
+                            <a:gd name="adj1" fmla="val -3877"/>
+                          </a:avLst>
+                        </a:prstGeom>
+                        <a:ln w="28575">
+                          <a:solidFill>
+                            <a:srgbClr val="FF0000"/>
+                          </a:solidFill>
+                          <a:tailEnd type="triangle"/>
+                        </a:ln>
+                      </wps:spPr>
+                      <wps:style>
+                        <a:lnRef idx="1">
+                          <a:schemeClr val="accent1"/>
+                        </a:lnRef>
+                        <a:fillRef idx="0">
+                          <a:schemeClr val="accent1"/>
+                        </a:fillRef>
+                        <a:effectRef idx="0">
+                          <a:schemeClr val="accent1"/>
+                        </a:effectRef>
+                        <a:fontRef idx="minor">
+                          <a:schemeClr val="tx1"/>
+                        </a:fontRef>
+                      </wps:style>
+                      <wps:bodyPr/>
+                    </wps:wsp>
+                  </a:graphicData>
+                </a:graphic>
+                <wp14:sizeRelH relativeFrom="margin">
+                  <wp14:pctWidth>0</wp14:pctWidth>
+                </wp14:sizeRelH>
+                <wp14:sizeRelV relativeFrom="margin">
+                  <wp14:pctHeight>0</wp14:pctHeight>
+                </wp14:sizeRelV>
+              </wp:anchor>
+            </w:drawing>
+          </mc:Choice>
+          <mc:Fallback>
+            <w:pict>
+              <v:shapetype w14:anchorId="281EBB69" id="_x0000_t34" coordsize="21600,21600" o:spt="34" o:oned="t" adj="10800" path="m,l@0,0@0,21600,21600,21600e" filled="f">
+                <v:stroke joinstyle="miter"/>
+                <v:formulas>
+                  <v:f eqn="val #0"/>
+                </v:formulas>
+                <v:path arrowok="t" fillok="f" o:connecttype="none"/>
+                <v:handles>
+                  <v:h position="#0,center"/>
+                </v:handles>
+                <o:lock v:ext="edit" shapetype="t"/>
+              </v:shapetype>
+              <v:shape id="Conector: Angulado 2" o:spid="_x0000_s1026" type="#_x0000_t34" style="position:absolute;margin-left:169.7pt;margin-top:6.25pt;width:93.75pt;height:75pt;flip:x;z-index:251660288;visibility:visible;mso-wrap-style:square;mso-width-percent:0;mso-height-percent:0;mso-wrap-distance-left:9pt;mso-wrap-distance-top:0;mso-wrap-distance-right:9pt;mso-wrap-distance-bottom:0;mso-position-horizontal:absolute;mso-position-horizontal-relative:text;mso-position-vertical:absolute;mso-position-vertical-relative:text;mso-width-percent:0;mso-height-percent:0;mso-width-relative:margin;mso-height-relative:margin" o:gfxdata="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" adj="-837" strokecolor="red" strokeweight="2.25pt">
+                <v:stroke endarrow="block"/>
+              </v:shape>
+            </w:pict>
+          </mc:Fallback>
+        </mc:AlternateContent>
+      </w:r>
+      <w:r>
+        <w:rPr>
+          <w:rFonts w:ascii="Consolas" w:eastAsia="Times New Roman" w:hAnsi="Consolas" w:cs="Times New Roman"/>
+          <w:color w:val="D4D4D4"/>
+          <w:sz w:val="27"/>
+          <w:szCs w:val="27"/>
+          <w:lang w:eastAsia="pt-BR"/>
+        </w:rPr>
+        <w:t>};</w:t>
+      </w:r>
+    </w:p>
+    <w:p>
+      <w:pPr>
+        <w:shd w:val="clear" w:color="auto" w:fill="1E1E1E"/>
+        <w:spacing w:after="0" w:line="360" w:lineRule="atLeast"/>
+        <w:rPr>
+          <w:rFonts w:ascii="Consolas" w:eastAsia="Times New Roman" w:hAnsi="Consolas" w:cs="Times New Roman"/>
+          <w:color w:val="D4D4D4"/>
+          <w:sz w:val="27"/>
+          <w:szCs w:val="27"/>
+          <w:lang w:eastAsia="pt-BR"/>
+        </w:rPr>
+      </w:pPr>
+    </w:p>
+    <w:p>
+      <w:pPr>
+        <w:shd w:val="clear" w:color="auto" w:fill="1E1E1E"/>
+        <w:spacing w:after="0" w:line="360" w:lineRule="atLeast"/>
+        <w:rPr>
+          <w:rFonts w:ascii="Consolas" w:eastAsia="Times New Roman" w:hAnsi="Consolas" w:cs="Times New Roman"/>
+          <w:color w:val="D4D4D4"/>
+          <w:sz w:val="27"/>
+          <w:szCs w:val="27"/>
+          <w:lang w:eastAsia="pt-BR"/>
+        </w:rPr>
+      </w:pPr>
+      <w:proofErr w:type="spellStart"/>
+      <w:r>
+        <w:rPr>
+          <w:rFonts w:ascii="Consolas" w:eastAsia="Times New Roman" w:hAnsi="Consolas" w:cs="Times New Roman"/>
+          <w:color w:val="569CD6"/>
+          <w:sz w:val="27"/>
+          <w:szCs w:val="27"/>
+          <w:lang w:eastAsia="pt-BR"/>
+        </w:rPr>
+        <w:t>const</w:t>
+      </w:r>
+      <w:proofErr w:type="spellEnd"/>
+      <w:r>
+        <w:rPr>
+          <w:rFonts w:ascii="Consolas" w:eastAsia="Times New Roman" w:hAnsi="Consolas" w:cs="Times New Roman"/>
+          <w:color w:val="D4D4D4"/>
+          <w:sz w:val="27"/>
+          <w:szCs w:val="27"/>
+          <w:lang w:eastAsia="pt-BR"/>
+        </w:rPr>
+        <w:t xml:space="preserve"> </w:t>
+      </w:r>
+      <w:proofErr w:type="spellStart"/>
+      <w:r>
+        <w:rPr>
+          <w:rFonts w:ascii="Consolas" w:eastAsia="Times New Roman" w:hAnsi="Consolas" w:cs="Times New Roman"/>
+          <w:color w:val="4FC1FF"/>
+          <w:sz w:val="27"/>
+          <w:szCs w:val="27"/>
+          <w:lang w:eastAsia="pt-BR"/>
+        </w:rPr>
+        <w:t>objB</w:t>
+      </w:r>
+      <w:proofErr w:type="spellEnd"/>
+      <w:r>
+        <w:rPr>
+          <w:rFonts w:ascii="Consolas" w:eastAsia="Times New Roman" w:hAnsi="Consolas" w:cs="Times New Roman"/>
+          <w:color w:val="D4D4D4"/>
+          <w:sz w:val="27"/>
+          <w:szCs w:val="27"/>
+          <w:lang w:eastAsia="pt-BR"/>
+        </w:rPr>
+        <w:t xml:space="preserve"> = {</w:t>
+      </w:r>
+    </w:p>
+    <w:p>
+      <w:pPr>
+        <w:shd w:val="clear" w:color="auto" w:fill="1E1E1E"/>
+        <w:spacing w:after="0" w:line="360" w:lineRule="atLeast"/>
+        <w:rPr>
+          <w:rFonts w:ascii="Consolas" w:eastAsia="Times New Roman" w:hAnsi="Consolas" w:cs="Times New Roman"/>
+          <w:color w:val="D4D4D4"/>
+          <w:sz w:val="27"/>
+          <w:szCs w:val="27"/>
+          <w:lang w:eastAsia="pt-BR"/>
+        </w:rPr>
+      </w:pPr>
+      <w:r>
+        <w:rPr>
+          <w:rFonts w:ascii="Consolas" w:eastAsia="Times New Roman" w:hAnsi="Consolas" w:cs="Times New Roman"/>
+          <w:color w:val="D4D4D4"/>
+          <w:sz w:val="27"/>
+          <w:szCs w:val="27"/>
+          <w:lang w:eastAsia="pt-BR"/>
+        </w:rPr>
+        <w:t xml:space="preserve">    </w:t>
+      </w:r>
+      <w:proofErr w:type="spellStart"/>
+      <w:r>
+        <w:rPr>
+          <w:rFonts w:ascii="Consolas" w:eastAsia="Times New Roman" w:hAnsi="Consolas" w:cs="Times New Roman"/>
+          <w:color w:val="9CDCFE"/>
+          <w:sz w:val="27"/>
+          <w:szCs w:val="27"/>
+          <w:lang w:eastAsia="pt-BR"/>
+        </w:rPr>
+        <w:t>chaveA</w:t>
+      </w:r>
+      <w:proofErr w:type="spellEnd"/>
+      <w:r>
+        <w:rPr>
+          <w:rFonts w:ascii="Consolas" w:eastAsia="Times New Roman" w:hAnsi="Consolas" w:cs="Times New Roman"/>
+          <w:color w:val="9CDCFE"/>
+          <w:sz w:val="27"/>
+          <w:szCs w:val="27"/>
+          <w:lang w:eastAsia="pt-BR"/>
+        </w:rPr>
+        <w:t>:</w:t>
+      </w:r>
+      <w:r>
+        <w:rPr>
+          <w:rFonts w:ascii="Consolas" w:eastAsia="Times New Roman" w:hAnsi="Consolas" w:cs="Times New Roman"/>
+          <w:color w:val="D4D4D4"/>
+          <w:sz w:val="27"/>
+          <w:szCs w:val="27"/>
+          <w:lang w:eastAsia="pt-BR"/>
+        </w:rPr>
+        <w:t xml:space="preserve"> </w:t>
+      </w:r>
+      <w:r>
+        <w:rPr>
+          <w:rFonts w:ascii="Consolas" w:eastAsia="Times New Roman" w:hAnsi="Consolas" w:cs="Times New Roman"/>
+          <w:color w:val="CE9178"/>
+          <w:sz w:val="27"/>
+          <w:szCs w:val="27"/>
+          <w:lang w:eastAsia="pt-BR"/>
+        </w:rPr>
+        <w:t>'B'</w:t>
+      </w:r>
+    </w:p>
+    <w:p>
+      <w:pPr>
+        <w:shd w:val="clear" w:color="auto" w:fill="1E1E1E"/>
+        <w:spacing w:after="0" w:line="360" w:lineRule="atLeast"/>
+        <w:rPr>
+          <w:rFonts w:ascii="Consolas" w:eastAsia="Times New Roman" w:hAnsi="Consolas" w:cs="Times New Roman"/>
+          <w:color w:val="D4D4D4"/>
+          <w:sz w:val="27"/>
+          <w:szCs w:val="27"/>
+          <w:lang w:eastAsia="pt-BR"/>
+        </w:rPr>
+      </w:pPr>
+      <w:r>
+        <w:rPr>
+          <w:rFonts w:ascii="Consolas" w:eastAsia="Times New Roman" w:hAnsi="Consolas" w:cs="Times New Roman"/>
+          <w:color w:val="D4D4D4"/>
+          <w:sz w:val="27"/>
+          <w:szCs w:val="27"/>
+          <w:lang w:eastAsia="pt-BR"/>
+        </w:rPr>
+        <w:t xml:space="preserve">    </w:t>
+      </w:r>
+      <w:r>
+        <w:rPr>
+          <w:rFonts w:ascii="Consolas" w:eastAsia="Times New Roman" w:hAnsi="Consolas" w:cs="Times New Roman"/>
+          <w:color w:val="6A9955"/>
+          <w:sz w:val="27"/>
+          <w:szCs w:val="27"/>
+          <w:lang w:eastAsia="pt-BR"/>
+        </w:rPr>
+        <w:t>// __</w:t>
+      </w:r>
+      <w:proofErr w:type="spellStart"/>
+      <w:r>
+        <w:rPr>
+          <w:rFonts w:ascii="Consolas" w:eastAsia="Times New Roman" w:hAnsi="Consolas" w:cs="Times New Roman"/>
+          <w:color w:val="6A9955"/>
+          <w:sz w:val="27"/>
+          <w:szCs w:val="27"/>
+          <w:lang w:eastAsia="pt-BR"/>
+        </w:rPr>
+        <w:t>proto</w:t>
+      </w:r>
+      <w:proofErr w:type="spellEnd"/>
+      <w:r>
+        <w:rPr>
+          <w:rFonts w:ascii="Consolas" w:eastAsia="Times New Roman" w:hAnsi="Consolas" w:cs="Times New Roman"/>
+          <w:color w:val="6A9955"/>
+          <w:sz w:val="27"/>
+          <w:szCs w:val="27"/>
+          <w:lang w:eastAsia="pt-BR"/>
+        </w:rPr>
+        <w:t xml:space="preserve">__: </w:t>
+      </w:r>
+      <w:proofErr w:type="spellStart"/>
+      <w:r>
+        <w:rPr>
+          <w:rFonts w:ascii="Consolas" w:eastAsia="Times New Roman" w:hAnsi="Consolas" w:cs="Times New Roman"/>
+          <w:color w:val="6A9955"/>
+          <w:sz w:val="27"/>
+          <w:szCs w:val="27"/>
+          <w:lang w:eastAsia="pt-BR"/>
+        </w:rPr>
+        <w:t>objA</w:t>
+      </w:r>
+      <w:proofErr w:type="spellEnd"/>
+    </w:p>
+    <w:p>
+      <w:pPr>
+        <w:shd w:val="clear" w:color="auto" w:fill="1E1E1E"/>
+        <w:spacing w:after="0" w:line="360" w:lineRule="atLeast"/>
+        <w:rPr>
+          <w:rFonts w:ascii="Consolas" w:eastAsia="Times New Roman" w:hAnsi="Consolas" w:cs="Times New Roman"/>
+          <w:color w:val="D4D4D4"/>
+          <w:sz w:val="27"/>
+          <w:szCs w:val="27"/>
+          <w:lang w:eastAsia="pt-BR"/>
+        </w:rPr>
+      </w:pPr>
+      <w:r>
+        <w:rPr>
+          <w:rFonts w:ascii="Consolas" w:eastAsia="Times New Roman" w:hAnsi="Consolas" w:cs="Times New Roman"/>
+          <w:color w:val="D4D4D4"/>
+          <w:sz w:val="27"/>
+          <w:szCs w:val="27"/>
+          <w:lang w:eastAsia="pt-BR"/>
+        </w:rPr>
+        <w:t>};</w:t>
+      </w:r>
+    </w:p>
+    <w:p>
+      <w:pPr>
+        <w:shd w:val="clear" w:color="auto" w:fill="1E1E1E"/>
+        <w:spacing w:after="0" w:line="360" w:lineRule="atLeast"/>
+        <w:rPr>
+          <w:rFonts w:ascii="Consolas" w:eastAsia="Times New Roman" w:hAnsi="Consolas" w:cs="Times New Roman"/>
+          <w:color w:val="D4D4D4"/>
+          <w:sz w:val="27"/>
+          <w:szCs w:val="27"/>
+          <w:lang w:eastAsia="pt-BR"/>
+        </w:rPr>
+      </w:pPr>
+    </w:p>
+    <w:p>
+      <w:pPr>
+        <w:shd w:val="clear" w:color="auto" w:fill="1E1E1E"/>
+        <w:spacing w:after="0" w:line="360" w:lineRule="atLeast"/>
+        <w:rPr>
+          <w:rFonts w:ascii="Consolas" w:eastAsia="Times New Roman" w:hAnsi="Consolas" w:cs="Times New Roman"/>
+          <w:color w:val="D4D4D4"/>
+          <w:sz w:val="27"/>
+          <w:szCs w:val="27"/>
+          <w:lang w:eastAsia="pt-BR"/>
+        </w:rPr>
+      </w:pPr>
+      <w:proofErr w:type="spellStart"/>
+      <w:r>
+        <w:rPr>
+          <w:rFonts w:ascii="Consolas" w:eastAsia="Times New Roman" w:hAnsi="Consolas" w:cs="Times New Roman"/>
+          <w:color w:val="4EC9B0"/>
+          <w:sz w:val="27"/>
+          <w:szCs w:val="27"/>
+          <w:lang w:eastAsia="pt-BR"/>
+        </w:rPr>
+        <w:t>Object</w:t>
+      </w:r>
+      <w:r>
+        <w:rPr>
+          <w:rFonts w:ascii="Consolas" w:eastAsia="Times New Roman" w:hAnsi="Consolas" w:cs="Times New Roman"/>
+          <w:color w:val="D4D4D4"/>
+          <w:sz w:val="27"/>
+          <w:szCs w:val="27"/>
+          <w:lang w:eastAsia="pt-BR"/>
+        </w:rPr>
+        <w:t>.</w:t>
+      </w:r>
+      <w:r>
+        <w:rPr>
+          <w:rFonts w:ascii="Consolas" w:eastAsia="Times New Roman" w:hAnsi="Consolas" w:cs="Times New Roman"/>
+          <w:color w:val="DCDCAA"/>
+          <w:sz w:val="27"/>
+          <w:szCs w:val="27"/>
+          <w:lang w:eastAsia="pt-BR"/>
+        </w:rPr>
+        <w:t>setPrototypeOf</w:t>
+      </w:r>
+      <w:proofErr w:type="spellEnd"/>
+      <w:r>
+        <w:rPr>
+          <w:rFonts w:ascii="Consolas" w:eastAsia="Times New Roman" w:hAnsi="Consolas" w:cs="Times New Roman"/>
+          <w:color w:val="D4D4D4"/>
+          <w:sz w:val="27"/>
+          <w:szCs w:val="27"/>
+          <w:lang w:eastAsia="pt-BR"/>
+        </w:rPr>
+        <w:t>(</w:t>
+      </w:r>
+      <w:proofErr w:type="spellStart"/>
+      <w:r>
+        <w:rPr>
+          <w:rFonts w:ascii="Consolas" w:eastAsia="Times New Roman" w:hAnsi="Consolas" w:cs="Times New Roman"/>
+          <w:color w:val="4FC1FF"/>
+          <w:sz w:val="27"/>
+          <w:szCs w:val="27"/>
+          <w:lang w:eastAsia="pt-BR"/>
+        </w:rPr>
+        <w:t>objB</w:t>
+      </w:r>
+      <w:proofErr w:type="spellEnd"/>
+      <w:r>
+        <w:rPr>
+          <w:rFonts w:ascii="Consolas" w:eastAsia="Times New Roman" w:hAnsi="Consolas" w:cs="Times New Roman"/>
+          <w:color w:val="D4D4D4"/>
+          <w:sz w:val="27"/>
+          <w:szCs w:val="27"/>
+          <w:lang w:eastAsia="pt-BR"/>
+        </w:rPr>
+        <w:t xml:space="preserve">, </w:t>
+      </w:r>
+      <w:proofErr w:type="spellStart"/>
+      <w:r>
+        <w:rPr>
+          <w:rFonts w:ascii="Consolas" w:eastAsia="Times New Roman" w:hAnsi="Consolas" w:cs="Times New Roman"/>
+          <w:color w:val="4FC1FF"/>
+          <w:sz w:val="27"/>
+          <w:szCs w:val="27"/>
+          <w:lang w:eastAsia="pt-BR"/>
+        </w:rPr>
+        <w:t>objA</w:t>
+      </w:r>
+      <w:proofErr w:type="spellEnd"/>
+      <w:r>
+        <w:rPr>
+          <w:rFonts w:ascii="Consolas" w:eastAsia="Times New Roman" w:hAnsi="Consolas" w:cs="Times New Roman"/>
+          <w:color w:val="D4D4D4"/>
+          <w:sz w:val="27"/>
+          <w:szCs w:val="27"/>
+          <w:lang w:eastAsia="pt-BR"/>
+        </w:rPr>
+        <w:t>);</w:t>
+      </w:r>
+    </w:p>
+    <w:p>
+      <w:pPr>
+        <w:pStyle w:val="SemEspaamento"/>
+        <w:rPr>
+          <w:sz w:val="32"/>
+          <w:szCs w:val="32"/>
+        </w:rPr>
+      </w:pPr>
+      <w:r>
+        <w:rPr>
+          <w:sz w:val="32"/>
+          <w:szCs w:val="32"/>
+        </w:rPr>
+        <w:t xml:space="preserve">Código para que o </w:t>
+      </w:r>
+      <w:proofErr w:type="spellStart"/>
+      <w:r>
+        <w:rPr>
+          <w:sz w:val="32"/>
+          <w:szCs w:val="32"/>
+        </w:rPr>
+        <w:t>prototype</w:t>
+      </w:r>
+      <w:proofErr w:type="spellEnd"/>
+      <w:r>
+        <w:rPr>
+          <w:sz w:val="32"/>
+          <w:szCs w:val="32"/>
+        </w:rPr>
+        <w:t xml:space="preserve"> do </w:t>
+      </w:r>
+      <w:proofErr w:type="spellStart"/>
+      <w:r>
+        <w:rPr>
+          <w:sz w:val="32"/>
+          <w:szCs w:val="32"/>
+        </w:rPr>
+        <w:t>objB</w:t>
+      </w:r>
+      <w:proofErr w:type="spellEnd"/>
+      <w:r>
+        <w:rPr>
+          <w:sz w:val="32"/>
+          <w:szCs w:val="32"/>
+        </w:rPr>
+        <w:t xml:space="preserve"> seja lincando ao do </w:t>
+      </w:r>
+      <w:proofErr w:type="spellStart"/>
+      <w:r>
+        <w:rPr>
+          <w:sz w:val="32"/>
+          <w:szCs w:val="32"/>
+        </w:rPr>
+        <w:t>objA</w:t>
+      </w:r>
+      <w:proofErr w:type="spellEnd"/>
+      <w:r>
+        <w:rPr>
+          <w:sz w:val="32"/>
+          <w:szCs w:val="32"/>
+        </w:rPr>
+        <w:t xml:space="preserve">, feito isso, </w:t>
+      </w:r>
+      <w:proofErr w:type="spellStart"/>
+      <w:r>
+        <w:rPr>
+          <w:sz w:val="32"/>
+          <w:szCs w:val="32"/>
+        </w:rPr>
+        <w:t>objB</w:t>
+      </w:r>
+      <w:proofErr w:type="spellEnd"/>
+      <w:r>
+        <w:rPr>
+          <w:sz w:val="32"/>
+          <w:szCs w:val="32"/>
+        </w:rPr>
+        <w:t xml:space="preserve"> terá seus atributos normais e dentro de seu __</w:t>
+      </w:r>
+      <w:proofErr w:type="spellStart"/>
+      <w:r>
+        <w:rPr>
+          <w:sz w:val="32"/>
+          <w:szCs w:val="32"/>
+        </w:rPr>
+        <w:t>proto</w:t>
+      </w:r>
+      <w:proofErr w:type="spellEnd"/>
+      <w:r>
+        <w:rPr>
+          <w:sz w:val="32"/>
+          <w:szCs w:val="32"/>
+        </w:rPr>
+        <w:t xml:space="preserve">__, terá os atributos de </w:t>
+      </w:r>
+      <w:proofErr w:type="spellStart"/>
+      <w:r>
+        <w:rPr>
+          <w:sz w:val="32"/>
+          <w:szCs w:val="32"/>
+        </w:rPr>
+        <w:t>objA</w:t>
+      </w:r>
+      <w:proofErr w:type="spellEnd"/>
+    </w:p>
+    <w:p>
+      <w:pPr>
+        <w:pStyle w:val="SemEspaamento"/>
+        <w:rPr>
+          <w:sz w:val="32"/>
+          <w:szCs w:val="32"/>
+        </w:rPr>
+      </w:pPr>
+    </w:p>
+    <w:p>
+      <w:pPr>
+        <w:pStyle w:val="SemEspaamento"/>
+        <w:rPr>
+          <w:noProof/>
+        </w:rPr>
+      </w:pPr>
+    </w:p>
+    <w:p>
+      <w:pPr>
+        <w:pStyle w:val="SemEspaamento"/>
+        <w:rPr>
+          <w:sz w:val="32"/>
+          <w:szCs w:val="32"/>
+        </w:rPr>
+      </w:pPr>
+      <w:r>
+        <w:rPr>
+          <w:noProof/>
+        </w:rPr>
+        <w:drawing>
+          <wp:inline distT="0" distB="0" distL="0" distR="0" wp14:anchorId="3E84EF46" wp14:editId="4888B4D4">
+            <wp:extent cx="4133850" cy="1647825"/>
+            <wp:effectExtent l="0" t="0" r="0" b="9525"/>
+            <wp:docPr id="3" name="Imagem 3"/>
+            <wp:cNvGraphicFramePr>
+              <a:graphicFrameLocks xmlns:a="http://schemas.openxmlformats.org/drawingml/2006/main" noChangeAspect="1"/>
+            </wp:cNvGraphicFramePr>
+            <a:graphic xmlns:a="http://schemas.openxmlformats.org/drawingml/2006/main">
+              <a:graphicData uri="http://schemas.openxmlformats.org/drawingml/2006/picture">
+                <pic:pic xmlns:pic="http://schemas.openxmlformats.org/drawingml/2006/picture">
+                  <pic:nvPicPr>
+                    <pic:cNvPr id="1" name=""/>
+                    <pic:cNvPicPr/>
+                  </pic:nvPicPr>
+                  <pic:blipFill rotWithShape="1">
+                    <a:blip r:embed="rId5"/>
+                    <a:srcRect l="39095" t="25548" r="15785" b="57604"/>
+                    <a:stretch/>
+                  </pic:blipFill>
+                  <pic:spPr bwMode="auto">
+                    <a:xfrm>
+                      <a:off x="0" y="0"/>
+                      <a:ext cx="4133850" cy="1647825"/>
+                    </a:xfrm>
+                    <a:prstGeom prst="rect">
+                      <a:avLst/>
+                    </a:prstGeom>
+                    <a:ln>
+                      <a:noFill/>
+                    </a:ln>
+                    <a:extLst>
+                      <a:ext uri="{53640926-AAD7-44D8-BBD7-CCE9431645EC}">
+                        <a14:shadowObscured xmlns:a14="http://schemas.microsoft.com/office/drawing/2010/main"/>
+                      </a:ext>
+                    </a:extLst>
+                  </pic:spPr>
+                </pic:pic>
+              </a:graphicData>
+            </a:graphic>
+          </wp:inline>
+        </w:drawing>
+      </w:r>
+    </w:p>
+    <w:p>
+      <w:pPr>
+        <w:pStyle w:val="SemEspaamento"/>
+        <w:rPr>
+          <w:sz w:val="32"/>
+          <w:szCs w:val="32"/>
+        </w:rPr>
+      </w:pPr>
+      <w:r>
+        <w:rPr>
+          <w:sz w:val="32"/>
+          <w:szCs w:val="32"/>
+        </w:rPr>
+        <w:t xml:space="preserve">Com isso você vai relacionando seus </w:t>
+      </w:r>
+      <w:proofErr w:type="spellStart"/>
+      <w:r>
+        <w:rPr>
+          <w:sz w:val="32"/>
+          <w:szCs w:val="32"/>
+        </w:rPr>
+        <w:t>prototypes</w:t>
+      </w:r>
+      <w:proofErr w:type="spellEnd"/>
+      <w:r>
+        <w:rPr>
+          <w:sz w:val="32"/>
+          <w:szCs w:val="32"/>
+        </w:rPr>
+        <w:t xml:space="preserve"> com diversos outros protos</w:t>
+      </w:r>
+    </w:p>
+    <w:p>
+      <w:pPr>
+        <w:pStyle w:val="SemEspaamento"/>
+        <w:rPr>
+          <w:sz w:val="32"/>
+          <w:szCs w:val="32"/>
+        </w:rPr>
+      </w:pPr>
+    </w:p>
+    <w:p>
+      <w:pPr>
+        <w:pStyle w:val="SemEspaamento"/>
+        <w:rPr>
+          <w:sz w:val="32"/>
+          <w:szCs w:val="32"/>
+        </w:rPr>
+      </w:pPr>
+    </w:p>
+    <w:p>
+      <w:pPr>
+        <w:pStyle w:val="SemEspaamento"/>
+        <w:rPr>
+          <w:sz w:val="32"/>
+          <w:szCs w:val="32"/>
+        </w:rPr>
+      </w:pPr>
+    </w:p>
+    <w:p>
+      <w:pPr>
+        <w:pStyle w:val="SemEspaamento"/>
+        <w:rPr>
+          <w:sz w:val="32"/>
+          <w:szCs w:val="32"/>
+        </w:rPr>
+      </w:pPr>
+    </w:p>
+    <w:p>
+      <w:pPr>
+        <w:pStyle w:val="SemEspaamento"/>
+        <w:rPr>
+          <w:sz w:val="32"/>
+          <w:szCs w:val="32"/>
+        </w:rPr>
+      </w:pPr>
+    </w:p>
+    <w:p>
+      <w:pPr>
+        <w:pStyle w:val="SemEspaamento"/>
+        <w:rPr>
+          <w:sz w:val="32"/>
+          <w:szCs w:val="32"/>
+        </w:rPr>
+      </w:pPr>
+    </w:p>
+    <w:p>
+      <w:pPr>
+        <w:pStyle w:val="SemEspaamento"/>
+        <w:rPr>
+          <w:sz w:val="32"/>
+          <w:szCs w:val="32"/>
+        </w:rPr>
+      </w:pPr>
+    </w:p>
+    <w:p>
+      <w:pPr>
+        <w:pStyle w:val="SemEspaamento"/>
+        <w:rPr>
+          <w:sz w:val="32"/>
+          <w:szCs w:val="32"/>
+        </w:rPr>
+      </w:pPr>
+    </w:p>
+    <w:p>
+      <w:pPr>
+        <w:pStyle w:val="SemEspaamento"/>
+        <w:rPr>
+          <w:sz w:val="32"/>
+          <w:szCs w:val="32"/>
+        </w:rPr>
+      </w:pPr>
+    </w:p>
+    <w:p>
+      <w:pPr>
+        <w:pStyle w:val="SemEspaamento"/>
+        <w:rPr>
+          <w:sz w:val="32"/>
+          <w:szCs w:val="32"/>
+        </w:rPr>
+      </w:pPr>
+    </w:p>
+    <w:p>
+      <w:pPr>
+        <w:shd w:val="clear" w:color="auto" w:fill="1E1E1E"/>
+        <w:spacing w:after="0" w:line="360" w:lineRule="atLeast"/>
+        <w:rPr>
+          <w:rFonts w:ascii="Consolas" w:eastAsia="Times New Roman" w:hAnsi="Consolas" w:cs="Times New Roman"/>
+          <w:color w:val="D4D4D4"/>
+          <w:sz w:val="27"/>
+          <w:szCs w:val="27"/>
+          <w:lang w:eastAsia="pt-BR"/>
+        </w:rPr>
+      </w:pPr>
+      <w:proofErr w:type="spellStart"/>
+      <w:r>
+        <w:rPr>
+          <w:rFonts w:ascii="Consolas" w:eastAsia="Times New Roman" w:hAnsi="Consolas" w:cs="Times New Roman"/>
+          <w:color w:val="569CD6"/>
+          <w:sz w:val="27"/>
+          <w:szCs w:val="27"/>
+          <w:lang w:eastAsia="pt-BR"/>
+        </w:rPr>
+        <w:lastRenderedPageBreak/>
+        <w:t>function</w:t>
+      </w:r>
+      <w:proofErr w:type="spellEnd"/>
+      <w:r>
+        <w:rPr>
+          <w:rFonts w:ascii="Consolas" w:eastAsia="Times New Roman" w:hAnsi="Consolas" w:cs="Times New Roman"/>
+          <w:color w:val="D4D4D4"/>
+          <w:sz w:val="27"/>
+          <w:szCs w:val="27"/>
+          <w:lang w:eastAsia="pt-BR"/>
+        </w:rPr>
+        <w:t xml:space="preserve"> </w:t>
+      </w:r>
+      <w:r>
+        <w:rPr>
+          <w:rFonts w:ascii="Consolas" w:eastAsia="Times New Roman" w:hAnsi="Consolas" w:cs="Times New Roman"/>
+          <w:color w:val="4EC9B0"/>
+          <w:sz w:val="27"/>
+          <w:szCs w:val="27"/>
+          <w:lang w:eastAsia="pt-BR"/>
+        </w:rPr>
+        <w:t>Produto</w:t>
+      </w:r>
+      <w:r>
+        <w:rPr>
+          <w:rFonts w:ascii="Consolas" w:eastAsia="Times New Roman" w:hAnsi="Consolas" w:cs="Times New Roman"/>
+          <w:color w:val="D4D4D4"/>
+          <w:sz w:val="27"/>
+          <w:szCs w:val="27"/>
+          <w:lang w:eastAsia="pt-BR"/>
+        </w:rPr>
+        <w:t>(</w:t>
+      </w:r>
+      <w:r>
+        <w:rPr>
+          <w:rFonts w:ascii="Consolas" w:eastAsia="Times New Roman" w:hAnsi="Consolas" w:cs="Times New Roman"/>
+          <w:color w:val="9CDCFE"/>
+          <w:sz w:val="27"/>
+          <w:szCs w:val="27"/>
+          <w:lang w:eastAsia="pt-BR"/>
+        </w:rPr>
+        <w:t>nome</w:t>
+      </w:r>
+      <w:r>
+        <w:rPr>
+          <w:rFonts w:ascii="Consolas" w:eastAsia="Times New Roman" w:hAnsi="Consolas" w:cs="Times New Roman"/>
+          <w:color w:val="D4D4D4"/>
+          <w:sz w:val="27"/>
+          <w:szCs w:val="27"/>
+          <w:lang w:eastAsia="pt-BR"/>
+        </w:rPr>
+        <w:t xml:space="preserve">, </w:t>
+      </w:r>
+      <w:proofErr w:type="spellStart"/>
+      <w:r>
+        <w:rPr>
+          <w:rFonts w:ascii="Consolas" w:eastAsia="Times New Roman" w:hAnsi="Consolas" w:cs="Times New Roman"/>
+          <w:color w:val="9CDCFE"/>
+          <w:sz w:val="27"/>
+          <w:szCs w:val="27"/>
+          <w:lang w:eastAsia="pt-BR"/>
+        </w:rPr>
+        <w:t>preco</w:t>
+      </w:r>
+      <w:proofErr w:type="spellEnd"/>
+      <w:r>
+        <w:rPr>
+          <w:rFonts w:ascii="Consolas" w:eastAsia="Times New Roman" w:hAnsi="Consolas" w:cs="Times New Roman"/>
+          <w:color w:val="D4D4D4"/>
+          <w:sz w:val="27"/>
+          <w:szCs w:val="27"/>
+          <w:lang w:eastAsia="pt-BR"/>
+        </w:rPr>
+        <w:t>) {</w:t>
+      </w:r>
+    </w:p>
+    <w:p>
+      <w:pPr>
+        <w:shd w:val="clear" w:color="auto" w:fill="1E1E1E"/>
+        <w:spacing w:after="0" w:line="360" w:lineRule="atLeast"/>
+        <w:rPr>
+          <w:rFonts w:ascii="Consolas" w:eastAsia="Times New Roman" w:hAnsi="Consolas" w:cs="Times New Roman"/>
+          <w:color w:val="D4D4D4"/>
+          <w:sz w:val="27"/>
+          <w:szCs w:val="27"/>
+          <w:lang w:eastAsia="pt-BR"/>
+        </w:rPr>
+      </w:pPr>
+      <w:r>
+        <w:rPr>
+          <w:rFonts w:ascii="Consolas" w:eastAsia="Times New Roman" w:hAnsi="Consolas" w:cs="Times New Roman"/>
+          <w:color w:val="D4D4D4"/>
+          <w:sz w:val="27"/>
+          <w:szCs w:val="27"/>
+          <w:lang w:eastAsia="pt-BR"/>
+        </w:rPr>
+        <w:t xml:space="preserve">    </w:t>
+      </w:r>
+      <w:proofErr w:type="spellStart"/>
+      <w:r>
+        <w:rPr>
+          <w:rFonts w:ascii="Consolas" w:eastAsia="Times New Roman" w:hAnsi="Consolas" w:cs="Times New Roman"/>
+          <w:color w:val="569CD6"/>
+          <w:sz w:val="27"/>
+          <w:szCs w:val="27"/>
+          <w:lang w:eastAsia="pt-BR"/>
+        </w:rPr>
+        <w:t>this</w:t>
+      </w:r>
+      <w:r>
+        <w:rPr>
+          <w:rFonts w:ascii="Consolas" w:eastAsia="Times New Roman" w:hAnsi="Consolas" w:cs="Times New Roman"/>
+          <w:color w:val="D4D4D4"/>
+          <w:sz w:val="27"/>
+          <w:szCs w:val="27"/>
+          <w:lang w:eastAsia="pt-BR"/>
+        </w:rPr>
+        <w:t>.</w:t>
+      </w:r>
+      <w:r>
+        <w:rPr>
+          <w:rFonts w:ascii="Consolas" w:eastAsia="Times New Roman" w:hAnsi="Consolas" w:cs="Times New Roman"/>
+          <w:color w:val="9CDCFE"/>
+          <w:sz w:val="27"/>
+          <w:szCs w:val="27"/>
+          <w:lang w:eastAsia="pt-BR"/>
+        </w:rPr>
+        <w:t>nome</w:t>
+      </w:r>
+      <w:proofErr w:type="spellEnd"/>
+      <w:r>
+        <w:rPr>
+          <w:rFonts w:ascii="Consolas" w:eastAsia="Times New Roman" w:hAnsi="Consolas" w:cs="Times New Roman"/>
+          <w:color w:val="D4D4D4"/>
+          <w:sz w:val="27"/>
+          <w:szCs w:val="27"/>
+          <w:lang w:eastAsia="pt-BR"/>
+        </w:rPr>
+        <w:t xml:space="preserve"> = </w:t>
+      </w:r>
+      <w:r>
+        <w:rPr>
+          <w:rFonts w:ascii="Consolas" w:eastAsia="Times New Roman" w:hAnsi="Consolas" w:cs="Times New Roman"/>
+          <w:color w:val="9CDCFE"/>
+          <w:sz w:val="27"/>
+          <w:szCs w:val="27"/>
+          <w:lang w:eastAsia="pt-BR"/>
+        </w:rPr>
+        <w:t>nome</w:t>
+      </w:r>
+      <w:r>
+        <w:rPr>
+          <w:rFonts w:ascii="Consolas" w:eastAsia="Times New Roman" w:hAnsi="Consolas" w:cs="Times New Roman"/>
+          <w:color w:val="D4D4D4"/>
+          <w:sz w:val="27"/>
+          <w:szCs w:val="27"/>
+          <w:lang w:eastAsia="pt-BR"/>
+        </w:rPr>
+        <w:t>;</w:t>
+      </w:r>
+    </w:p>
+    <w:p>
+      <w:pPr>
+        <w:shd w:val="clear" w:color="auto" w:fill="1E1E1E"/>
+        <w:spacing w:after="0" w:line="360" w:lineRule="atLeast"/>
+        <w:rPr>
+          <w:rFonts w:ascii="Consolas" w:eastAsia="Times New Roman" w:hAnsi="Consolas" w:cs="Times New Roman"/>
+          <w:color w:val="D4D4D4"/>
+          <w:sz w:val="27"/>
+          <w:szCs w:val="27"/>
+          <w:lang w:eastAsia="pt-BR"/>
+        </w:rPr>
+      </w:pPr>
+      <w:r>
+        <w:rPr>
+          <w:rFonts w:ascii="Consolas" w:eastAsia="Times New Roman" w:hAnsi="Consolas" w:cs="Times New Roman"/>
+          <w:color w:val="D4D4D4"/>
+          <w:sz w:val="27"/>
+          <w:szCs w:val="27"/>
+          <w:lang w:eastAsia="pt-BR"/>
+        </w:rPr>
+        <w:t xml:space="preserve">    </w:t>
+      </w:r>
+      <w:proofErr w:type="spellStart"/>
+      <w:r>
+        <w:rPr>
+          <w:rFonts w:ascii="Consolas" w:eastAsia="Times New Roman" w:hAnsi="Consolas" w:cs="Times New Roman"/>
+          <w:color w:val="569CD6"/>
+          <w:sz w:val="27"/>
+          <w:szCs w:val="27"/>
+          <w:lang w:eastAsia="pt-BR"/>
+        </w:rPr>
+        <w:t>this</w:t>
+      </w:r>
+      <w:r>
+        <w:rPr>
+          <w:rFonts w:ascii="Consolas" w:eastAsia="Times New Roman" w:hAnsi="Consolas" w:cs="Times New Roman"/>
+          <w:color w:val="D4D4D4"/>
+          <w:sz w:val="27"/>
+          <w:szCs w:val="27"/>
+          <w:lang w:eastAsia="pt-BR"/>
+        </w:rPr>
+        <w:t>.</w:t>
+      </w:r>
+      <w:r>
+        <w:rPr>
+          <w:rFonts w:ascii="Consolas" w:eastAsia="Times New Roman" w:hAnsi="Consolas" w:cs="Times New Roman"/>
+          <w:color w:val="9CDCFE"/>
+          <w:sz w:val="27"/>
+          <w:szCs w:val="27"/>
+          <w:lang w:eastAsia="pt-BR"/>
+        </w:rPr>
+        <w:t>preco</w:t>
+      </w:r>
+      <w:proofErr w:type="spellEnd"/>
+      <w:r>
+        <w:rPr>
+          <w:rFonts w:ascii="Consolas" w:eastAsia="Times New Roman" w:hAnsi="Consolas" w:cs="Times New Roman"/>
+          <w:color w:val="D4D4D4"/>
+          <w:sz w:val="27"/>
+          <w:szCs w:val="27"/>
+          <w:lang w:eastAsia="pt-BR"/>
+        </w:rPr>
+        <w:t xml:space="preserve"> = </w:t>
+      </w:r>
+      <w:proofErr w:type="spellStart"/>
+      <w:r>
+        <w:rPr>
+          <w:rFonts w:ascii="Consolas" w:eastAsia="Times New Roman" w:hAnsi="Consolas" w:cs="Times New Roman"/>
+          <w:color w:val="9CDCFE"/>
+          <w:sz w:val="27"/>
+          <w:szCs w:val="27"/>
+          <w:lang w:eastAsia="pt-BR"/>
+        </w:rPr>
+        <w:t>preco</w:t>
+      </w:r>
+      <w:proofErr w:type="spellEnd"/>
+      <w:r>
+        <w:rPr>
+          <w:rFonts w:ascii="Consolas" w:eastAsia="Times New Roman" w:hAnsi="Consolas" w:cs="Times New Roman"/>
+          <w:color w:val="D4D4D4"/>
+          <w:sz w:val="27"/>
+          <w:szCs w:val="27"/>
+          <w:lang w:eastAsia="pt-BR"/>
+        </w:rPr>
+        <w:t>;</w:t>
+      </w:r>
+    </w:p>
+    <w:p>
+      <w:pPr>
+        <w:shd w:val="clear" w:color="auto" w:fill="1E1E1E"/>
+        <w:spacing w:after="0" w:line="360" w:lineRule="atLeast"/>
+        <w:rPr>
+          <w:rFonts w:ascii="Consolas" w:eastAsia="Times New Roman" w:hAnsi="Consolas" w:cs="Times New Roman"/>
+          <w:color w:val="D4D4D4"/>
+          <w:sz w:val="27"/>
+          <w:szCs w:val="27"/>
+          <w:lang w:eastAsia="pt-BR"/>
+        </w:rPr>
+      </w:pPr>
+      <w:r>
+        <w:rPr>
+          <w:rFonts w:ascii="Consolas" w:eastAsia="Times New Roman" w:hAnsi="Consolas" w:cs="Times New Roman"/>
+          <w:color w:val="D4D4D4"/>
+          <w:sz w:val="27"/>
+          <w:szCs w:val="27"/>
+          <w:lang w:eastAsia="pt-BR"/>
+        </w:rPr>
+        <w:t>}</w:t>
+      </w:r>
+    </w:p>
+    <w:p>
+      <w:pPr>
+        <w:shd w:val="clear" w:color="auto" w:fill="1E1E1E"/>
+        <w:spacing w:after="0" w:line="360" w:lineRule="atLeast"/>
+        <w:rPr>
+          <w:rFonts w:ascii="Consolas" w:eastAsia="Times New Roman" w:hAnsi="Consolas" w:cs="Times New Roman"/>
+          <w:color w:val="D4D4D4"/>
+          <w:sz w:val="27"/>
+          <w:szCs w:val="27"/>
+          <w:lang w:eastAsia="pt-BR"/>
+        </w:rPr>
+      </w:pPr>
+    </w:p>
+    <w:p>
+      <w:pPr>
+        <w:shd w:val="clear" w:color="auto" w:fill="1E1E1E"/>
+        <w:spacing w:after="0" w:line="360" w:lineRule="atLeast"/>
+        <w:rPr>
+          <w:rFonts w:ascii="Consolas" w:eastAsia="Times New Roman" w:hAnsi="Consolas" w:cs="Times New Roman"/>
+          <w:color w:val="D4D4D4"/>
+          <w:sz w:val="27"/>
+          <w:szCs w:val="27"/>
+          <w:lang w:eastAsia="pt-BR"/>
+        </w:rPr>
+      </w:pPr>
+      <w:proofErr w:type="spellStart"/>
+      <w:r>
+        <w:rPr>
+          <w:rFonts w:ascii="Consolas" w:eastAsia="Times New Roman" w:hAnsi="Consolas" w:cs="Times New Roman"/>
+          <w:color w:val="4EC9B0"/>
+          <w:sz w:val="27"/>
+          <w:szCs w:val="27"/>
+          <w:lang w:eastAsia="pt-BR"/>
+        </w:rPr>
+        <w:t>Produto</w:t>
+      </w:r>
+      <w:r>
+        <w:rPr>
+          <w:rFonts w:ascii="Consolas" w:eastAsia="Times New Roman" w:hAnsi="Consolas" w:cs="Times New Roman"/>
+          <w:color w:val="D4D4D4"/>
+          <w:sz w:val="27"/>
+          <w:szCs w:val="27"/>
+          <w:lang w:eastAsia="pt-BR"/>
+        </w:rPr>
+        <w:t>.</w:t>
+      </w:r>
+      <w:r>
+        <w:rPr>
+          <w:rFonts w:ascii="Consolas" w:eastAsia="Times New Roman" w:hAnsi="Consolas" w:cs="Times New Roman"/>
+          <w:color w:val="9CDCFE"/>
+          <w:sz w:val="27"/>
+          <w:szCs w:val="27"/>
+          <w:lang w:eastAsia="pt-BR"/>
+        </w:rPr>
+        <w:t>prototype</w:t>
+      </w:r>
+      <w:r>
+        <w:rPr>
+          <w:rFonts w:ascii="Consolas" w:eastAsia="Times New Roman" w:hAnsi="Consolas" w:cs="Times New Roman"/>
+          <w:color w:val="D4D4D4"/>
+          <w:sz w:val="27"/>
+          <w:szCs w:val="27"/>
+          <w:lang w:eastAsia="pt-BR"/>
+        </w:rPr>
+        <w:t>.</w:t>
+      </w:r>
+      <w:r>
+        <w:rPr>
+          <w:rFonts w:ascii="Consolas" w:eastAsia="Times New Roman" w:hAnsi="Consolas" w:cs="Times New Roman"/>
+          <w:color w:val="DCDCAA"/>
+          <w:sz w:val="27"/>
+          <w:szCs w:val="27"/>
+          <w:lang w:eastAsia="pt-BR"/>
+        </w:rPr>
+        <w:t>desconto</w:t>
+      </w:r>
+      <w:proofErr w:type="spellEnd"/>
+      <w:r>
+        <w:rPr>
+          <w:rFonts w:ascii="Consolas" w:eastAsia="Times New Roman" w:hAnsi="Consolas" w:cs="Times New Roman"/>
+          <w:color w:val="D4D4D4"/>
+          <w:sz w:val="27"/>
+          <w:szCs w:val="27"/>
+          <w:lang w:eastAsia="pt-BR"/>
+        </w:rPr>
+        <w:t xml:space="preserve"> = </w:t>
+      </w:r>
+      <w:proofErr w:type="spellStart"/>
+      <w:r>
+        <w:rPr>
+          <w:rFonts w:ascii="Consolas" w:eastAsia="Times New Roman" w:hAnsi="Consolas" w:cs="Times New Roman"/>
+          <w:color w:val="569CD6"/>
+          <w:sz w:val="27"/>
+          <w:szCs w:val="27"/>
+          <w:lang w:eastAsia="pt-BR"/>
+        </w:rPr>
+        <w:t>function</w:t>
+      </w:r>
+      <w:proofErr w:type="spellEnd"/>
+      <w:r>
+        <w:rPr>
+          <w:rFonts w:ascii="Consolas" w:eastAsia="Times New Roman" w:hAnsi="Consolas" w:cs="Times New Roman"/>
+          <w:color w:val="D4D4D4"/>
+          <w:sz w:val="27"/>
+          <w:szCs w:val="27"/>
+          <w:lang w:eastAsia="pt-BR"/>
+        </w:rPr>
+        <w:t>(</w:t>
+      </w:r>
+      <w:r>
+        <w:rPr>
+          <w:rFonts w:ascii="Consolas" w:eastAsia="Times New Roman" w:hAnsi="Consolas" w:cs="Times New Roman"/>
+          <w:color w:val="9CDCFE"/>
+          <w:sz w:val="27"/>
+          <w:szCs w:val="27"/>
+          <w:lang w:eastAsia="pt-BR"/>
+        </w:rPr>
+        <w:t>percentual</w:t>
+      </w:r>
+      <w:r>
+        <w:rPr>
+          <w:rFonts w:ascii="Consolas" w:eastAsia="Times New Roman" w:hAnsi="Consolas" w:cs="Times New Roman"/>
+          <w:color w:val="D4D4D4"/>
+          <w:sz w:val="27"/>
+          <w:szCs w:val="27"/>
+          <w:lang w:eastAsia="pt-BR"/>
+        </w:rPr>
+        <w:t>) {</w:t>
+      </w:r>
+    </w:p>
+    <w:p>
+      <w:pPr>
+        <w:shd w:val="clear" w:color="auto" w:fill="1E1E1E"/>
+        <w:spacing w:after="0" w:line="360" w:lineRule="atLeast"/>
+        <w:rPr>
+          <w:rFonts w:ascii="Consolas" w:eastAsia="Times New Roman" w:hAnsi="Consolas" w:cs="Times New Roman"/>
+          <w:color w:val="D4D4D4"/>
+          <w:sz w:val="27"/>
+          <w:szCs w:val="27"/>
+          <w:lang w:eastAsia="pt-BR"/>
+        </w:rPr>
+      </w:pPr>
+      <w:r>
+        <w:rPr>
+          <w:rFonts w:ascii="Consolas" w:eastAsia="Times New Roman" w:hAnsi="Consolas" w:cs="Times New Roman"/>
+          <w:color w:val="D4D4D4"/>
+          <w:sz w:val="27"/>
+          <w:szCs w:val="27"/>
+          <w:lang w:eastAsia="pt-BR"/>
+        </w:rPr>
+        <w:t xml:space="preserve">    </w:t>
+      </w:r>
+      <w:proofErr w:type="spellStart"/>
+      <w:r>
+        <w:rPr>
+          <w:rFonts w:ascii="Consolas" w:eastAsia="Times New Roman" w:hAnsi="Consolas" w:cs="Times New Roman"/>
+          <w:color w:val="569CD6"/>
+          <w:sz w:val="27"/>
+          <w:szCs w:val="27"/>
+          <w:lang w:eastAsia="pt-BR"/>
+        </w:rPr>
+        <w:t>this</w:t>
+      </w:r>
+      <w:r>
+        <w:rPr>
+          <w:rFonts w:ascii="Consolas" w:eastAsia="Times New Roman" w:hAnsi="Consolas" w:cs="Times New Roman"/>
+          <w:color w:val="D4D4D4"/>
+          <w:sz w:val="27"/>
+          <w:szCs w:val="27"/>
+          <w:lang w:eastAsia="pt-BR"/>
+        </w:rPr>
+        <w:t>.</w:t>
+      </w:r>
+      <w:r>
+        <w:rPr>
+          <w:rFonts w:ascii="Consolas" w:eastAsia="Times New Roman" w:hAnsi="Consolas" w:cs="Times New Roman"/>
+          <w:color w:val="9CDCFE"/>
+          <w:sz w:val="27"/>
+          <w:szCs w:val="27"/>
+          <w:lang w:eastAsia="pt-BR"/>
+        </w:rPr>
+        <w:t>preco</w:t>
+      </w:r>
+      <w:proofErr w:type="spellEnd"/>
+      <w:r>
+        <w:rPr>
+          <w:rFonts w:ascii="Consolas" w:eastAsia="Times New Roman" w:hAnsi="Consolas" w:cs="Times New Roman"/>
+          <w:color w:val="D4D4D4"/>
+          <w:sz w:val="27"/>
+          <w:szCs w:val="27"/>
+          <w:lang w:eastAsia="pt-BR"/>
+        </w:rPr>
+        <w:t xml:space="preserve"> = </w:t>
+      </w:r>
+      <w:proofErr w:type="spellStart"/>
+      <w:r>
+        <w:rPr>
+          <w:rFonts w:ascii="Consolas" w:eastAsia="Times New Roman" w:hAnsi="Consolas" w:cs="Times New Roman"/>
+          <w:color w:val="569CD6"/>
+          <w:sz w:val="27"/>
+          <w:szCs w:val="27"/>
+          <w:lang w:eastAsia="pt-BR"/>
+        </w:rPr>
+        <w:t>this</w:t>
+      </w:r>
+      <w:r>
+        <w:rPr>
+          <w:rFonts w:ascii="Consolas" w:eastAsia="Times New Roman" w:hAnsi="Consolas" w:cs="Times New Roman"/>
+          <w:color w:val="D4D4D4"/>
+          <w:sz w:val="27"/>
+          <w:szCs w:val="27"/>
+          <w:lang w:eastAsia="pt-BR"/>
+        </w:rPr>
+        <w:t>.</w:t>
+      </w:r>
+      <w:r>
+        <w:rPr>
+          <w:rFonts w:ascii="Consolas" w:eastAsia="Times New Roman" w:hAnsi="Consolas" w:cs="Times New Roman"/>
+          <w:color w:val="9CDCFE"/>
+          <w:sz w:val="27"/>
+          <w:szCs w:val="27"/>
+          <w:lang w:eastAsia="pt-BR"/>
+        </w:rPr>
+        <w:t>preco</w:t>
+      </w:r>
+      <w:proofErr w:type="spellEnd"/>
+      <w:r>
+        <w:rPr>
+          <w:rFonts w:ascii="Consolas" w:eastAsia="Times New Roman" w:hAnsi="Consolas" w:cs="Times New Roman"/>
+          <w:color w:val="D4D4D4"/>
+          <w:sz w:val="27"/>
+          <w:szCs w:val="27"/>
+          <w:lang w:eastAsia="pt-BR"/>
+        </w:rPr>
+        <w:t xml:space="preserve"> - (</w:t>
+      </w:r>
+      <w:proofErr w:type="spellStart"/>
+      <w:r>
+        <w:rPr>
+          <w:rFonts w:ascii="Consolas" w:eastAsia="Times New Roman" w:hAnsi="Consolas" w:cs="Times New Roman"/>
+          <w:color w:val="569CD6"/>
+          <w:sz w:val="27"/>
+          <w:szCs w:val="27"/>
+          <w:lang w:eastAsia="pt-BR"/>
+        </w:rPr>
+        <w:t>this</w:t>
+      </w:r>
+      <w:r>
+        <w:rPr>
+          <w:rFonts w:ascii="Consolas" w:eastAsia="Times New Roman" w:hAnsi="Consolas" w:cs="Times New Roman"/>
+          <w:color w:val="D4D4D4"/>
+          <w:sz w:val="27"/>
+          <w:szCs w:val="27"/>
+          <w:lang w:eastAsia="pt-BR"/>
+        </w:rPr>
+        <w:t>.</w:t>
+      </w:r>
+      <w:r>
+        <w:rPr>
+          <w:rFonts w:ascii="Consolas" w:eastAsia="Times New Roman" w:hAnsi="Consolas" w:cs="Times New Roman"/>
+          <w:color w:val="9CDCFE"/>
+          <w:sz w:val="27"/>
+          <w:szCs w:val="27"/>
+          <w:lang w:eastAsia="pt-BR"/>
+        </w:rPr>
+        <w:t>preco</w:t>
+      </w:r>
+      <w:proofErr w:type="spellEnd"/>
+      <w:r>
+        <w:rPr>
+          <w:rFonts w:ascii="Consolas" w:eastAsia="Times New Roman" w:hAnsi="Consolas" w:cs="Times New Roman"/>
+          <w:color w:val="D4D4D4"/>
+          <w:sz w:val="27"/>
+          <w:szCs w:val="27"/>
+          <w:lang w:eastAsia="pt-BR"/>
+        </w:rPr>
+        <w:t xml:space="preserve"> * (</w:t>
+      </w:r>
+      <w:r>
+        <w:rPr>
+          <w:rFonts w:ascii="Consolas" w:eastAsia="Times New Roman" w:hAnsi="Consolas" w:cs="Times New Roman"/>
+          <w:color w:val="9CDCFE"/>
+          <w:sz w:val="27"/>
+          <w:szCs w:val="27"/>
+          <w:lang w:eastAsia="pt-BR"/>
+        </w:rPr>
+        <w:t>percentual</w:t>
+      </w:r>
+      <w:r>
+        <w:rPr>
+          <w:rFonts w:ascii="Consolas" w:eastAsia="Times New Roman" w:hAnsi="Consolas" w:cs="Times New Roman"/>
+          <w:color w:val="D4D4D4"/>
+          <w:sz w:val="27"/>
+          <w:szCs w:val="27"/>
+          <w:lang w:eastAsia="pt-BR"/>
+        </w:rPr>
+        <w:t xml:space="preserve"> / </w:t>
+      </w:r>
+      <w:r>
+        <w:rPr>
+          <w:rFonts w:ascii="Consolas" w:eastAsia="Times New Roman" w:hAnsi="Consolas" w:cs="Times New Roman"/>
+          <w:color w:val="B5CEA8"/>
+          <w:sz w:val="27"/>
+          <w:szCs w:val="27"/>
+          <w:lang w:eastAsia="pt-BR"/>
+        </w:rPr>
+        <w:t>100</w:t>
+      </w:r>
+      <w:r>
+        <w:rPr>
+          <w:rFonts w:ascii="Consolas" w:eastAsia="Times New Roman" w:hAnsi="Consolas" w:cs="Times New Roman"/>
+          <w:color w:val="D4D4D4"/>
+          <w:sz w:val="27"/>
+          <w:szCs w:val="27"/>
+          <w:lang w:eastAsia="pt-BR"/>
+        </w:rPr>
+        <w:t>));</w:t>
+      </w:r>
+    </w:p>
+    <w:p>
+      <w:pPr>
+        <w:shd w:val="clear" w:color="auto" w:fill="1E1E1E"/>
+        <w:spacing w:after="0" w:line="360" w:lineRule="atLeast"/>
+        <w:rPr>
+          <w:rFonts w:ascii="Consolas" w:eastAsia="Times New Roman" w:hAnsi="Consolas" w:cs="Times New Roman"/>
+          <w:color w:val="D4D4D4"/>
+          <w:sz w:val="27"/>
+          <w:szCs w:val="27"/>
+          <w:lang w:eastAsia="pt-BR"/>
+        </w:rPr>
+      </w:pPr>
+      <w:r>
+        <w:rPr>
+          <w:rFonts w:ascii="Consolas" w:eastAsia="Times New Roman" w:hAnsi="Consolas" w:cs="Times New Roman"/>
+          <w:color w:val="D4D4D4"/>
+          <w:sz w:val="27"/>
+          <w:szCs w:val="27"/>
+          <w:lang w:eastAsia="pt-BR"/>
+        </w:rPr>
+        <w:t>};</w:t>
+      </w:r>
+    </w:p>
+    <w:p>
+      <w:pPr>
+        <w:shd w:val="clear" w:color="auto" w:fill="1E1E1E"/>
+        <w:spacing w:after="0" w:line="360" w:lineRule="atLeast"/>
+        <w:rPr>
+          <w:rFonts w:ascii="Consolas" w:eastAsia="Times New Roman" w:hAnsi="Consolas" w:cs="Times New Roman"/>
+          <w:color w:val="D4D4D4"/>
+          <w:sz w:val="27"/>
+          <w:szCs w:val="27"/>
+          <w:lang w:eastAsia="pt-BR"/>
+        </w:rPr>
+      </w:pPr>
+      <w:proofErr w:type="spellStart"/>
+      <w:r>
+        <w:rPr>
+          <w:rFonts w:ascii="Consolas" w:eastAsia="Times New Roman" w:hAnsi="Consolas" w:cs="Times New Roman"/>
+          <w:color w:val="4EC9B0"/>
+          <w:sz w:val="27"/>
+          <w:szCs w:val="27"/>
+          <w:lang w:eastAsia="pt-BR"/>
+        </w:rPr>
+        <w:t>Produto</w:t>
+      </w:r>
+      <w:r>
+        <w:rPr>
+          <w:rFonts w:ascii="Consolas" w:eastAsia="Times New Roman" w:hAnsi="Consolas" w:cs="Times New Roman"/>
+          <w:color w:val="D4D4D4"/>
+          <w:sz w:val="27"/>
+          <w:szCs w:val="27"/>
+          <w:lang w:eastAsia="pt-BR"/>
+        </w:rPr>
+        <w:t>.</w:t>
+      </w:r>
+      <w:r>
+        <w:rPr>
+          <w:rFonts w:ascii="Consolas" w:eastAsia="Times New Roman" w:hAnsi="Consolas" w:cs="Times New Roman"/>
+          <w:color w:val="9CDCFE"/>
+          <w:sz w:val="27"/>
+          <w:szCs w:val="27"/>
+          <w:lang w:eastAsia="pt-BR"/>
+        </w:rPr>
+        <w:t>prototype</w:t>
+      </w:r>
+      <w:r>
+        <w:rPr>
+          <w:rFonts w:ascii="Consolas" w:eastAsia="Times New Roman" w:hAnsi="Consolas" w:cs="Times New Roman"/>
+          <w:color w:val="D4D4D4"/>
+          <w:sz w:val="27"/>
+          <w:szCs w:val="27"/>
+          <w:lang w:eastAsia="pt-BR"/>
+        </w:rPr>
+        <w:t>.</w:t>
+      </w:r>
+      <w:r>
+        <w:rPr>
+          <w:rFonts w:ascii="Consolas" w:eastAsia="Times New Roman" w:hAnsi="Consolas" w:cs="Times New Roman"/>
+          <w:color w:val="DCDCAA"/>
+          <w:sz w:val="27"/>
+          <w:szCs w:val="27"/>
+          <w:lang w:eastAsia="pt-BR"/>
+        </w:rPr>
+        <w:t>aumento</w:t>
+      </w:r>
+      <w:proofErr w:type="spellEnd"/>
+      <w:r>
+        <w:rPr>
+          <w:rFonts w:ascii="Consolas" w:eastAsia="Times New Roman" w:hAnsi="Consolas" w:cs="Times New Roman"/>
+          <w:color w:val="D4D4D4"/>
+          <w:sz w:val="27"/>
+          <w:szCs w:val="27"/>
+          <w:lang w:eastAsia="pt-BR"/>
+        </w:rPr>
+        <w:t xml:space="preserve"> = </w:t>
+      </w:r>
+      <w:proofErr w:type="spellStart"/>
+      <w:r>
+        <w:rPr>
+          <w:rFonts w:ascii="Consolas" w:eastAsia="Times New Roman" w:hAnsi="Consolas" w:cs="Times New Roman"/>
+          <w:color w:val="569CD6"/>
+          <w:sz w:val="27"/>
+          <w:szCs w:val="27"/>
+          <w:lang w:eastAsia="pt-BR"/>
+        </w:rPr>
+        <w:t>function</w:t>
+      </w:r>
+      <w:proofErr w:type="spellEnd"/>
+      <w:r>
+        <w:rPr>
+          <w:rFonts w:ascii="Consolas" w:eastAsia="Times New Roman" w:hAnsi="Consolas" w:cs="Times New Roman"/>
+          <w:color w:val="D4D4D4"/>
+          <w:sz w:val="27"/>
+          <w:szCs w:val="27"/>
+          <w:lang w:eastAsia="pt-BR"/>
+        </w:rPr>
+        <w:t>(</w:t>
+      </w:r>
+      <w:r>
+        <w:rPr>
+          <w:rFonts w:ascii="Consolas" w:eastAsia="Times New Roman" w:hAnsi="Consolas" w:cs="Times New Roman"/>
+          <w:color w:val="9CDCFE"/>
+          <w:sz w:val="27"/>
+          <w:szCs w:val="27"/>
+          <w:lang w:eastAsia="pt-BR"/>
+        </w:rPr>
+        <w:t>percentual</w:t>
+      </w:r>
+      <w:r>
+        <w:rPr>
+          <w:rFonts w:ascii="Consolas" w:eastAsia="Times New Roman" w:hAnsi="Consolas" w:cs="Times New Roman"/>
+          <w:color w:val="D4D4D4"/>
+          <w:sz w:val="27"/>
+          <w:szCs w:val="27"/>
+          <w:lang w:eastAsia="pt-BR"/>
+        </w:rPr>
+        <w:t>) {</w:t>
+      </w:r>
+    </w:p>
+    <w:p>
+      <w:pPr>
+        <w:shd w:val="clear" w:color="auto" w:fill="1E1E1E"/>
+        <w:spacing w:after="0" w:line="360" w:lineRule="atLeast"/>
+        <w:rPr>
+          <w:rFonts w:ascii="Consolas" w:eastAsia="Times New Roman" w:hAnsi="Consolas" w:cs="Times New Roman"/>
+          <w:color w:val="D4D4D4"/>
+          <w:sz w:val="27"/>
+          <w:szCs w:val="27"/>
+          <w:lang w:eastAsia="pt-BR"/>
+        </w:rPr>
+      </w:pPr>
+      <w:r>
+        <w:rPr>
+          <w:rFonts w:ascii="Consolas" w:eastAsia="Times New Roman" w:hAnsi="Consolas" w:cs="Times New Roman"/>
+          <w:color w:val="D4D4D4"/>
+          <w:sz w:val="27"/>
+          <w:szCs w:val="27"/>
+          <w:lang w:eastAsia="pt-BR"/>
+        </w:rPr>
+        <w:t xml:space="preserve">    </w:t>
+      </w:r>
+      <w:proofErr w:type="spellStart"/>
+      <w:r>
+        <w:rPr>
+          <w:rFonts w:ascii="Consolas" w:eastAsia="Times New Roman" w:hAnsi="Consolas" w:cs="Times New Roman"/>
+          <w:color w:val="569CD6"/>
+          <w:sz w:val="27"/>
+          <w:szCs w:val="27"/>
+          <w:lang w:eastAsia="pt-BR"/>
+        </w:rPr>
+        <w:t>this</w:t>
+      </w:r>
+      <w:r>
+        <w:rPr>
+          <w:rFonts w:ascii="Consolas" w:eastAsia="Times New Roman" w:hAnsi="Consolas" w:cs="Times New Roman"/>
+          <w:color w:val="D4D4D4"/>
+          <w:sz w:val="27"/>
+          <w:szCs w:val="27"/>
+          <w:lang w:eastAsia="pt-BR"/>
+        </w:rPr>
+        <w:t>.</w:t>
+      </w:r>
+      <w:r>
+        <w:rPr>
+          <w:rFonts w:ascii="Consolas" w:eastAsia="Times New Roman" w:hAnsi="Consolas" w:cs="Times New Roman"/>
+          <w:color w:val="9CDCFE"/>
+          <w:sz w:val="27"/>
+          <w:szCs w:val="27"/>
+          <w:lang w:eastAsia="pt-BR"/>
+        </w:rPr>
+        <w:t>preco</w:t>
+      </w:r>
+      <w:proofErr w:type="spellEnd"/>
+      <w:r>
+        <w:rPr>
+          <w:rFonts w:ascii="Consolas" w:eastAsia="Times New Roman" w:hAnsi="Consolas" w:cs="Times New Roman"/>
+          <w:color w:val="D4D4D4"/>
+          <w:sz w:val="27"/>
+          <w:szCs w:val="27"/>
+          <w:lang w:eastAsia="pt-BR"/>
+        </w:rPr>
+        <w:t xml:space="preserve"> = </w:t>
+      </w:r>
+      <w:proofErr w:type="spellStart"/>
+      <w:r>
+        <w:rPr>
+          <w:rFonts w:ascii="Consolas" w:eastAsia="Times New Roman" w:hAnsi="Consolas" w:cs="Times New Roman"/>
+          <w:color w:val="569CD6"/>
+          <w:sz w:val="27"/>
+          <w:szCs w:val="27"/>
+          <w:lang w:eastAsia="pt-BR"/>
+        </w:rPr>
+        <w:t>this</w:t>
+      </w:r>
+      <w:r>
+        <w:rPr>
+          <w:rFonts w:ascii="Consolas" w:eastAsia="Times New Roman" w:hAnsi="Consolas" w:cs="Times New Roman"/>
+          <w:color w:val="D4D4D4"/>
+          <w:sz w:val="27"/>
+          <w:szCs w:val="27"/>
+          <w:lang w:eastAsia="pt-BR"/>
+        </w:rPr>
+        <w:t>.</w:t>
+      </w:r>
+      <w:r>
+        <w:rPr>
+          <w:rFonts w:ascii="Consolas" w:eastAsia="Times New Roman" w:hAnsi="Consolas" w:cs="Times New Roman"/>
+          <w:color w:val="9CDCFE"/>
+          <w:sz w:val="27"/>
+          <w:szCs w:val="27"/>
+          <w:lang w:eastAsia="pt-BR"/>
+        </w:rPr>
+        <w:t>preco</w:t>
+      </w:r>
+      <w:proofErr w:type="spellEnd"/>
+      <w:r>
+        <w:rPr>
+          <w:rFonts w:ascii="Consolas" w:eastAsia="Times New Roman" w:hAnsi="Consolas" w:cs="Times New Roman"/>
+          <w:color w:val="D4D4D4"/>
+          <w:sz w:val="27"/>
+          <w:szCs w:val="27"/>
+          <w:lang w:eastAsia="pt-BR"/>
+        </w:rPr>
+        <w:t xml:space="preserve"> + (</w:t>
+      </w:r>
+      <w:proofErr w:type="spellStart"/>
+      <w:r>
+        <w:rPr>
+          <w:rFonts w:ascii="Consolas" w:eastAsia="Times New Roman" w:hAnsi="Consolas" w:cs="Times New Roman"/>
+          <w:color w:val="569CD6"/>
+          <w:sz w:val="27"/>
+          <w:szCs w:val="27"/>
+          <w:lang w:eastAsia="pt-BR"/>
+        </w:rPr>
+        <w:t>this</w:t>
+      </w:r>
+      <w:r>
+        <w:rPr>
+          <w:rFonts w:ascii="Consolas" w:eastAsia="Times New Roman" w:hAnsi="Consolas" w:cs="Times New Roman"/>
+          <w:color w:val="D4D4D4"/>
+          <w:sz w:val="27"/>
+          <w:szCs w:val="27"/>
+          <w:lang w:eastAsia="pt-BR"/>
+        </w:rPr>
+        <w:t>.</w:t>
+      </w:r>
+      <w:r>
+        <w:rPr>
+          <w:rFonts w:ascii="Consolas" w:eastAsia="Times New Roman" w:hAnsi="Consolas" w:cs="Times New Roman"/>
+          <w:color w:val="9CDCFE"/>
+          <w:sz w:val="27"/>
+          <w:szCs w:val="27"/>
+          <w:lang w:eastAsia="pt-BR"/>
+        </w:rPr>
+        <w:t>preco</w:t>
+      </w:r>
+      <w:proofErr w:type="spellEnd"/>
+      <w:r>
+        <w:rPr>
+          <w:rFonts w:ascii="Consolas" w:eastAsia="Times New Roman" w:hAnsi="Consolas" w:cs="Times New Roman"/>
+          <w:color w:val="D4D4D4"/>
+          <w:sz w:val="27"/>
+          <w:szCs w:val="27"/>
+          <w:lang w:eastAsia="pt-BR"/>
+        </w:rPr>
+        <w:t xml:space="preserve"> * (</w:t>
+      </w:r>
+      <w:r>
+        <w:rPr>
+          <w:rFonts w:ascii="Consolas" w:eastAsia="Times New Roman" w:hAnsi="Consolas" w:cs="Times New Roman"/>
+          <w:color w:val="9CDCFE"/>
+          <w:sz w:val="27"/>
+          <w:szCs w:val="27"/>
+          <w:lang w:eastAsia="pt-BR"/>
+        </w:rPr>
+        <w:t>percentual</w:t>
+      </w:r>
+      <w:r>
+        <w:rPr>
+          <w:rFonts w:ascii="Consolas" w:eastAsia="Times New Roman" w:hAnsi="Consolas" w:cs="Times New Roman"/>
+          <w:color w:val="D4D4D4"/>
+          <w:sz w:val="27"/>
+          <w:szCs w:val="27"/>
+          <w:lang w:eastAsia="pt-BR"/>
+        </w:rPr>
+        <w:t xml:space="preserve"> / </w:t>
+      </w:r>
+      <w:r>
+        <w:rPr>
+          <w:rFonts w:ascii="Consolas" w:eastAsia="Times New Roman" w:hAnsi="Consolas" w:cs="Times New Roman"/>
+          <w:color w:val="B5CEA8"/>
+          <w:sz w:val="27"/>
+          <w:szCs w:val="27"/>
+          <w:lang w:eastAsia="pt-BR"/>
+        </w:rPr>
+        <w:t>100</w:t>
+      </w:r>
+      <w:r>
+        <w:rPr>
+          <w:rFonts w:ascii="Consolas" w:eastAsia="Times New Roman" w:hAnsi="Consolas" w:cs="Times New Roman"/>
+          <w:color w:val="D4D4D4"/>
+          <w:sz w:val="27"/>
+          <w:szCs w:val="27"/>
+          <w:lang w:eastAsia="pt-BR"/>
+        </w:rPr>
+        <w:t>));</w:t>
+      </w:r>
+    </w:p>
+    <w:p>
+      <w:pPr>
+        <w:shd w:val="clear" w:color="auto" w:fill="1E1E1E"/>
+        <w:spacing w:after="0" w:line="360" w:lineRule="atLeast"/>
+        <w:rPr>
+          <w:rFonts w:ascii="Consolas" w:eastAsia="Times New Roman" w:hAnsi="Consolas" w:cs="Times New Roman"/>
+          <w:color w:val="D4D4D4"/>
+          <w:sz w:val="27"/>
+          <w:szCs w:val="27"/>
+          <w:lang w:eastAsia="pt-BR"/>
+        </w:rPr>
+      </w:pPr>
+      <w:r>
+        <w:rPr>
+          <w:rFonts w:ascii="Consolas" w:eastAsia="Times New Roman" w:hAnsi="Consolas" w:cs="Times New Roman"/>
+          <w:color w:val="D4D4D4"/>
+          <w:sz w:val="27"/>
+          <w:szCs w:val="27"/>
+          <w:lang w:eastAsia="pt-BR"/>
+        </w:rPr>
+        <w:t>};</w:t>
+      </w:r>
+    </w:p>
+    <w:p>
+      <w:pPr>
+        <w:shd w:val="clear" w:color="auto" w:fill="1E1E1E"/>
+        <w:spacing w:after="0" w:line="360" w:lineRule="atLeast"/>
+        <w:rPr>
+          <w:rFonts w:ascii="Consolas" w:eastAsia="Times New Roman" w:hAnsi="Consolas" w:cs="Times New Roman"/>
+          <w:color w:val="D4D4D4"/>
+          <w:sz w:val="27"/>
+          <w:szCs w:val="27"/>
+          <w:lang w:eastAsia="pt-BR"/>
+        </w:rPr>
+      </w:pPr>
+    </w:p>
+    <w:p>
+      <w:pPr>
+        <w:shd w:val="clear" w:color="auto" w:fill="1E1E1E"/>
+        <w:spacing w:after="0" w:line="360" w:lineRule="atLeast"/>
+        <w:rPr>
+          <w:rFonts w:ascii="Consolas" w:eastAsia="Times New Roman" w:hAnsi="Consolas" w:cs="Times New Roman"/>
+          <w:color w:val="D4D4D4"/>
+          <w:sz w:val="27"/>
+          <w:szCs w:val="27"/>
+          <w:lang w:eastAsia="pt-BR"/>
+        </w:rPr>
+      </w:pPr>
+      <w:proofErr w:type="spellStart"/>
+      <w:r>
+        <w:rPr>
+          <w:rFonts w:ascii="Consolas" w:eastAsia="Times New Roman" w:hAnsi="Consolas" w:cs="Times New Roman"/>
+          <w:color w:val="569CD6"/>
+          <w:sz w:val="27"/>
+          <w:szCs w:val="27"/>
+          <w:lang w:eastAsia="pt-BR"/>
+        </w:rPr>
+        <w:t>const</w:t>
+      </w:r>
+      <w:proofErr w:type="spellEnd"/>
+      <w:r>
+        <w:rPr>
+          <w:rFonts w:ascii="Consolas" w:eastAsia="Times New Roman" w:hAnsi="Consolas" w:cs="Times New Roman"/>
+          <w:color w:val="D4D4D4"/>
+          <w:sz w:val="27"/>
+          <w:szCs w:val="27"/>
+          <w:lang w:eastAsia="pt-BR"/>
+        </w:rPr>
+        <w:t xml:space="preserve"> </w:t>
+      </w:r>
+      <w:r>
+        <w:rPr>
+          <w:rFonts w:ascii="Consolas" w:eastAsia="Times New Roman" w:hAnsi="Consolas" w:cs="Times New Roman"/>
+          <w:color w:val="4FC1FF"/>
+          <w:sz w:val="27"/>
+          <w:szCs w:val="27"/>
+          <w:lang w:eastAsia="pt-BR"/>
+        </w:rPr>
+        <w:t>p1</w:t>
+      </w:r>
+      <w:r>
+        <w:rPr>
+          <w:rFonts w:ascii="Consolas" w:eastAsia="Times New Roman" w:hAnsi="Consolas" w:cs="Times New Roman"/>
+          <w:color w:val="D4D4D4"/>
+          <w:sz w:val="27"/>
+          <w:szCs w:val="27"/>
+          <w:lang w:eastAsia="pt-BR"/>
+        </w:rPr>
+        <w:t xml:space="preserve"> = </w:t>
+      </w:r>
+      <w:r>
+        <w:rPr>
+          <w:rFonts w:ascii="Consolas" w:eastAsia="Times New Roman" w:hAnsi="Consolas" w:cs="Times New Roman"/>
+          <w:color w:val="569CD6"/>
+          <w:sz w:val="27"/>
+          <w:szCs w:val="27"/>
+          <w:lang w:eastAsia="pt-BR"/>
+        </w:rPr>
+        <w:t>new</w:t>
+      </w:r>
+      <w:r>
+        <w:rPr>
+          <w:rFonts w:ascii="Consolas" w:eastAsia="Times New Roman" w:hAnsi="Consolas" w:cs="Times New Roman"/>
+          <w:color w:val="D4D4D4"/>
+          <w:sz w:val="27"/>
+          <w:szCs w:val="27"/>
+          <w:lang w:eastAsia="pt-BR"/>
+        </w:rPr>
+        <w:t xml:space="preserve"> </w:t>
+      </w:r>
+      <w:r>
+        <w:rPr>
+          <w:rFonts w:ascii="Consolas" w:eastAsia="Times New Roman" w:hAnsi="Consolas" w:cs="Times New Roman"/>
+          <w:color w:val="4EC9B0"/>
+          <w:sz w:val="27"/>
+          <w:szCs w:val="27"/>
+          <w:lang w:eastAsia="pt-BR"/>
+        </w:rPr>
+        <w:t>Produto</w:t>
+      </w:r>
+      <w:r>
+        <w:rPr>
+          <w:rFonts w:ascii="Consolas" w:eastAsia="Times New Roman" w:hAnsi="Consolas" w:cs="Times New Roman"/>
+          <w:color w:val="D4D4D4"/>
+          <w:sz w:val="27"/>
+          <w:szCs w:val="27"/>
+          <w:lang w:eastAsia="pt-BR"/>
+        </w:rPr>
+        <w:t>(</w:t>
+      </w:r>
+      <w:r>
+        <w:rPr>
+          <w:rFonts w:ascii="Consolas" w:eastAsia="Times New Roman" w:hAnsi="Consolas" w:cs="Times New Roman"/>
+          <w:color w:val="CE9178"/>
+          <w:sz w:val="27"/>
+          <w:szCs w:val="27"/>
+          <w:lang w:eastAsia="pt-BR"/>
+        </w:rPr>
+        <w:t>'camiseta'</w:t>
+      </w:r>
+      <w:r>
+        <w:rPr>
+          <w:rFonts w:ascii="Consolas" w:eastAsia="Times New Roman" w:hAnsi="Consolas" w:cs="Times New Roman"/>
+          <w:color w:val="D4D4D4"/>
+          <w:sz w:val="27"/>
+          <w:szCs w:val="27"/>
+          <w:lang w:eastAsia="pt-BR"/>
+        </w:rPr>
+        <w:t xml:space="preserve">, </w:t>
+      </w:r>
+      <w:r>
+        <w:rPr>
+          <w:rFonts w:ascii="Consolas" w:eastAsia="Times New Roman" w:hAnsi="Consolas" w:cs="Times New Roman"/>
+          <w:color w:val="B5CEA8"/>
+          <w:sz w:val="27"/>
+          <w:szCs w:val="27"/>
+          <w:lang w:eastAsia="pt-BR"/>
+        </w:rPr>
+        <w:t>50</w:t>
+      </w:r>
+      <w:r>
+        <w:rPr>
+          <w:rFonts w:ascii="Consolas" w:eastAsia="Times New Roman" w:hAnsi="Consolas" w:cs="Times New Roman"/>
+          <w:color w:val="D4D4D4"/>
+          <w:sz w:val="27"/>
+          <w:szCs w:val="27"/>
+          <w:lang w:eastAsia="pt-BR"/>
+        </w:rPr>
+        <w:t>);</w:t>
+      </w:r>
+    </w:p>
+    <w:p>
+      <w:pPr>
+        <w:shd w:val="clear" w:color="auto" w:fill="1E1E1E"/>
+        <w:spacing w:after="0" w:line="360" w:lineRule="atLeast"/>
+        <w:rPr>
+          <w:rFonts w:ascii="Consolas" w:eastAsia="Times New Roman" w:hAnsi="Consolas" w:cs="Times New Roman"/>
+          <w:color w:val="D4D4D4"/>
+          <w:sz w:val="27"/>
+          <w:szCs w:val="27"/>
+          <w:lang w:eastAsia="pt-BR"/>
+        </w:rPr>
+      </w:pPr>
+      <w:r>
+        <w:rPr>
+          <w:rFonts w:ascii="Consolas" w:eastAsia="Times New Roman" w:hAnsi="Consolas" w:cs="Times New Roman"/>
+          <w:color w:val="6A9955"/>
+          <w:sz w:val="27"/>
+          <w:szCs w:val="27"/>
+          <w:lang w:eastAsia="pt-BR"/>
+        </w:rPr>
+        <w:t>// p1.desconto(100);</w:t>
+      </w:r>
+    </w:p>
+    <w:p>
+      <w:pPr>
+        <w:shd w:val="clear" w:color="auto" w:fill="1E1E1E"/>
+        <w:spacing w:after="0" w:line="360" w:lineRule="atLeast"/>
+        <w:rPr>
+          <w:rFonts w:ascii="Consolas" w:eastAsia="Times New Roman" w:hAnsi="Consolas" w:cs="Times New Roman"/>
+          <w:color w:val="D4D4D4"/>
+          <w:sz w:val="27"/>
+          <w:szCs w:val="27"/>
+          <w:lang w:eastAsia="pt-BR"/>
+        </w:rPr>
+      </w:pPr>
+      <w:r>
+        <w:rPr>
+          <w:rFonts w:ascii="Consolas" w:eastAsia="Times New Roman" w:hAnsi="Consolas" w:cs="Times New Roman"/>
+          <w:color w:val="4FC1FF"/>
+          <w:sz w:val="27"/>
+          <w:szCs w:val="27"/>
+          <w:lang w:eastAsia="pt-BR"/>
+        </w:rPr>
+        <w:t>p1</w:t>
+      </w:r>
+      <w:r>
+        <w:rPr>
+          <w:rFonts w:ascii="Consolas" w:eastAsia="Times New Roman" w:hAnsi="Consolas" w:cs="Times New Roman"/>
+          <w:color w:val="D4D4D4"/>
+          <w:sz w:val="27"/>
+          <w:szCs w:val="27"/>
+          <w:lang w:eastAsia="pt-BR"/>
+        </w:rPr>
+        <w:t>.</w:t>
+      </w:r>
+      <w:r>
+        <w:rPr>
+          <w:rFonts w:ascii="Consolas" w:eastAsia="Times New Roman" w:hAnsi="Consolas" w:cs="Times New Roman"/>
+          <w:color w:val="DCDCAA"/>
+          <w:sz w:val="27"/>
+          <w:szCs w:val="27"/>
+          <w:lang w:eastAsia="pt-BR"/>
+        </w:rPr>
+        <w:t>aumento</w:t>
+      </w:r>
+      <w:r>
+        <w:rPr>
+          <w:rFonts w:ascii="Consolas" w:eastAsia="Times New Roman" w:hAnsi="Consolas" w:cs="Times New Roman"/>
+          <w:color w:val="D4D4D4"/>
+          <w:sz w:val="27"/>
+          <w:szCs w:val="27"/>
+          <w:lang w:eastAsia="pt-BR"/>
+        </w:rPr>
+        <w:t>(</w:t>
+      </w:r>
+      <w:r>
+        <w:rPr>
+          <w:rFonts w:ascii="Consolas" w:eastAsia="Times New Roman" w:hAnsi="Consolas" w:cs="Times New Roman"/>
+          <w:color w:val="B5CEA8"/>
+          <w:sz w:val="27"/>
+          <w:szCs w:val="27"/>
+          <w:lang w:eastAsia="pt-BR"/>
+        </w:rPr>
+        <w:t>100</w:t>
+      </w:r>
+      <w:r>
+        <w:rPr>
+          <w:rFonts w:ascii="Consolas" w:eastAsia="Times New Roman" w:hAnsi="Consolas" w:cs="Times New Roman"/>
+          <w:color w:val="D4D4D4"/>
+          <w:sz w:val="27"/>
+          <w:szCs w:val="27"/>
+          <w:lang w:eastAsia="pt-BR"/>
+        </w:rPr>
+        <w:t>)</w:t>
+      </w:r>
+    </w:p>
+    <w:p>
+      <w:pPr>
+        <w:shd w:val="clear" w:color="auto" w:fill="1E1E1E"/>
+        <w:spacing w:after="0" w:line="360" w:lineRule="atLeast"/>
+        <w:rPr>
+          <w:rFonts w:ascii="Consolas" w:eastAsia="Times New Roman" w:hAnsi="Consolas" w:cs="Times New Roman"/>
+          <w:color w:val="D4D4D4"/>
+          <w:sz w:val="27"/>
+          <w:szCs w:val="27"/>
+          <w:lang w:eastAsia="pt-BR"/>
+        </w:rPr>
+      </w:pPr>
+      <w:r>
+        <w:rPr>
+          <w:rFonts w:ascii="Consolas" w:eastAsia="Times New Roman" w:hAnsi="Consolas" w:cs="Times New Roman"/>
+          <w:color w:val="9CDCFE"/>
+          <w:sz w:val="27"/>
+          <w:szCs w:val="27"/>
+          <w:lang w:eastAsia="pt-BR"/>
+        </w:rPr>
+        <w:t>console</w:t>
+      </w:r>
+      <w:r>
+        <w:rPr>
+          <w:rFonts w:ascii="Consolas" w:eastAsia="Times New Roman" w:hAnsi="Consolas" w:cs="Times New Roman"/>
+          <w:color w:val="D4D4D4"/>
+          <w:sz w:val="27"/>
+          <w:szCs w:val="27"/>
+          <w:lang w:eastAsia="pt-BR"/>
+        </w:rPr>
+        <w:t>.</w:t>
+      </w:r>
+      <w:r>
+        <w:rPr>
+          <w:rFonts w:ascii="Consolas" w:eastAsia="Times New Roman" w:hAnsi="Consolas" w:cs="Times New Roman"/>
+          <w:color w:val="DCDCAA"/>
+          <w:sz w:val="27"/>
+          <w:szCs w:val="27"/>
+          <w:lang w:eastAsia="pt-BR"/>
+        </w:rPr>
+        <w:t>log</w:t>
+      </w:r>
+      <w:r>
+        <w:rPr>
+          <w:rFonts w:ascii="Consolas" w:eastAsia="Times New Roman" w:hAnsi="Consolas" w:cs="Times New Roman"/>
+          <w:color w:val="D4D4D4"/>
+          <w:sz w:val="27"/>
+          <w:szCs w:val="27"/>
+          <w:lang w:eastAsia="pt-BR"/>
+        </w:rPr>
+        <w:t>(</w:t>
+      </w:r>
+      <w:r>
+        <w:rPr>
+          <w:rFonts w:ascii="Consolas" w:eastAsia="Times New Roman" w:hAnsi="Consolas" w:cs="Times New Roman"/>
+          <w:color w:val="4FC1FF"/>
+          <w:sz w:val="27"/>
+          <w:szCs w:val="27"/>
+          <w:lang w:eastAsia="pt-BR"/>
+        </w:rPr>
+        <w:t>p1</w:t>
+      </w:r>
+      <w:r>
+        <w:rPr>
+          <w:rFonts w:ascii="Consolas" w:eastAsia="Times New Roman" w:hAnsi="Consolas" w:cs="Times New Roman"/>
+          <w:color w:val="D4D4D4"/>
+          <w:sz w:val="27"/>
+          <w:szCs w:val="27"/>
+          <w:lang w:eastAsia="pt-BR"/>
+        </w:rPr>
+        <w:t>);</w:t>
+      </w:r>
+      <w:r>
+        <w:rPr>
+          <w:rFonts w:ascii="Consolas" w:eastAsia="Times New Roman" w:hAnsi="Consolas" w:cs="Times New Roman"/>
+          <w:color w:val="D4D4D4"/>
+          <w:sz w:val="27"/>
+          <w:szCs w:val="27"/>
+          <w:lang w:eastAsia="pt-BR"/>
+        </w:rPr>
+        <w:t xml:space="preserve"> </w:t>
+      </w:r>
+      <w:r>
+        <w:rPr>
+          <w:rFonts w:ascii="Consolas" w:eastAsia="Times New Roman" w:hAnsi="Consolas" w:cs="Times New Roman"/>
+          <w:color w:val="D4D4D4"/>
+          <w:sz w:val="27"/>
+          <w:szCs w:val="27"/>
+          <w:lang w:eastAsia="pt-BR"/>
+        </w:rPr>
+        <w:t xml:space="preserve">Produto { nome: 'camiseta', </w:t>
+      </w:r>
+      <w:proofErr w:type="spellStart"/>
+      <w:r>
+        <w:rPr>
+          <w:rFonts w:ascii="Consolas" w:eastAsia="Times New Roman" w:hAnsi="Consolas" w:cs="Times New Roman"/>
+          <w:color w:val="D4D4D4"/>
+          <w:sz w:val="27"/>
+          <w:szCs w:val="27"/>
+          <w:lang w:eastAsia="pt-BR"/>
+        </w:rPr>
+        <w:t>preco</w:t>
+      </w:r>
+      <w:proofErr w:type="spellEnd"/>
+      <w:r>
+        <w:rPr>
+          <w:rFonts w:ascii="Consolas" w:eastAsia="Times New Roman" w:hAnsi="Consolas" w:cs="Times New Roman"/>
+          <w:color w:val="D4D4D4"/>
+          <w:sz w:val="27"/>
+          <w:szCs w:val="27"/>
+          <w:lang w:eastAsia="pt-BR"/>
+        </w:rPr>
+        <w:t>: 100 }</w:t>
+      </w:r>
+    </w:p>
+    <w:p>
+      <w:pPr>
+        <w:pStyle w:val="SemEspaamento"/>
+        <w:rPr>
+          <w:sz w:val="32"/>
+          <w:szCs w:val="32"/>
+        </w:rPr>
+      </w:pPr>
+      <w:r>
+        <w:rPr>
+          <w:sz w:val="32"/>
+          <w:szCs w:val="32"/>
+        </w:rPr>
+        <w:t xml:space="preserve"> modelo de código</w:t>
+      </w:r>
+      <w:r>
+        <w:rPr>
+          <w:sz w:val="32"/>
+          <w:szCs w:val="32"/>
+        </w:rPr>
+        <w:t>, que recebe o método que estão em Produtos.</w:t>
+      </w:r>
+    </w:p>
+    <w:p>
+      <w:pPr>
+        <w:pStyle w:val="SemEspaamento"/>
+        <w:rPr>
+          <w:sz w:val="32"/>
+          <w:szCs w:val="32"/>
+        </w:rPr>
+      </w:pPr>
+    </w:p>
+    <w:p>
+      <w:pPr>
+        <w:shd w:val="clear" w:color="auto" w:fill="1E1E1E"/>
+        <w:spacing w:after="0" w:line="360" w:lineRule="atLeast"/>
+        <w:rPr>
+          <w:rFonts w:ascii="Consolas" w:eastAsia="Times New Roman" w:hAnsi="Consolas" w:cs="Times New Roman"/>
+          <w:color w:val="D4D4D4"/>
+          <w:sz w:val="27"/>
+          <w:szCs w:val="27"/>
+          <w:lang w:eastAsia="pt-BR"/>
+        </w:rPr>
+      </w:pPr>
+      <w:proofErr w:type="spellStart"/>
+      <w:r>
+        <w:rPr>
+          <w:rFonts w:ascii="Consolas" w:eastAsia="Times New Roman" w:hAnsi="Consolas" w:cs="Times New Roman"/>
+          <w:color w:val="569CD6"/>
+          <w:sz w:val="27"/>
+          <w:szCs w:val="27"/>
+          <w:lang w:eastAsia="pt-BR"/>
+        </w:rPr>
+        <w:t>const</w:t>
+      </w:r>
+      <w:proofErr w:type="spellEnd"/>
+      <w:r>
+        <w:rPr>
+          <w:rFonts w:ascii="Consolas" w:eastAsia="Times New Roman" w:hAnsi="Consolas" w:cs="Times New Roman"/>
+          <w:color w:val="D4D4D4"/>
+          <w:sz w:val="27"/>
+          <w:szCs w:val="27"/>
+          <w:lang w:eastAsia="pt-BR"/>
+        </w:rPr>
+        <w:t xml:space="preserve"> </w:t>
+      </w:r>
+      <w:r>
+        <w:rPr>
+          <w:rFonts w:ascii="Consolas" w:eastAsia="Times New Roman" w:hAnsi="Consolas" w:cs="Times New Roman"/>
+          <w:color w:val="4FC1FF"/>
+          <w:sz w:val="27"/>
+          <w:szCs w:val="27"/>
+          <w:lang w:eastAsia="pt-BR"/>
+        </w:rPr>
+        <w:t>p1</w:t>
+      </w:r>
+      <w:r>
+        <w:rPr>
+          <w:rFonts w:ascii="Consolas" w:eastAsia="Times New Roman" w:hAnsi="Consolas" w:cs="Times New Roman"/>
+          <w:color w:val="D4D4D4"/>
+          <w:sz w:val="27"/>
+          <w:szCs w:val="27"/>
+          <w:lang w:eastAsia="pt-BR"/>
+        </w:rPr>
+        <w:t xml:space="preserve"> = </w:t>
+      </w:r>
+      <w:r>
+        <w:rPr>
+          <w:rFonts w:ascii="Consolas" w:eastAsia="Times New Roman" w:hAnsi="Consolas" w:cs="Times New Roman"/>
+          <w:color w:val="569CD6"/>
+          <w:sz w:val="27"/>
+          <w:szCs w:val="27"/>
+          <w:lang w:eastAsia="pt-BR"/>
+        </w:rPr>
+        <w:t>new</w:t>
+      </w:r>
+      <w:r>
+        <w:rPr>
+          <w:rFonts w:ascii="Consolas" w:eastAsia="Times New Roman" w:hAnsi="Consolas" w:cs="Times New Roman"/>
+          <w:color w:val="D4D4D4"/>
+          <w:sz w:val="27"/>
+          <w:szCs w:val="27"/>
+          <w:lang w:eastAsia="pt-BR"/>
+        </w:rPr>
+        <w:t xml:space="preserve"> </w:t>
+      </w:r>
+      <w:r>
+        <w:rPr>
+          <w:rFonts w:ascii="Consolas" w:eastAsia="Times New Roman" w:hAnsi="Consolas" w:cs="Times New Roman"/>
+          <w:color w:val="4EC9B0"/>
+          <w:sz w:val="27"/>
+          <w:szCs w:val="27"/>
+          <w:lang w:eastAsia="pt-BR"/>
+        </w:rPr>
+        <w:t>Produto</w:t>
+      </w:r>
+      <w:r>
+        <w:rPr>
+          <w:rFonts w:ascii="Consolas" w:eastAsia="Times New Roman" w:hAnsi="Consolas" w:cs="Times New Roman"/>
+          <w:color w:val="D4D4D4"/>
+          <w:sz w:val="27"/>
+          <w:szCs w:val="27"/>
+          <w:lang w:eastAsia="pt-BR"/>
+        </w:rPr>
+        <w:t>(</w:t>
+      </w:r>
+      <w:r>
+        <w:rPr>
+          <w:rFonts w:ascii="Consolas" w:eastAsia="Times New Roman" w:hAnsi="Consolas" w:cs="Times New Roman"/>
+          <w:color w:val="CE9178"/>
+          <w:sz w:val="27"/>
+          <w:szCs w:val="27"/>
+          <w:lang w:eastAsia="pt-BR"/>
+        </w:rPr>
+        <w:t>'camiseta'</w:t>
+      </w:r>
+      <w:r>
+        <w:rPr>
+          <w:rFonts w:ascii="Consolas" w:eastAsia="Times New Roman" w:hAnsi="Consolas" w:cs="Times New Roman"/>
+          <w:color w:val="D4D4D4"/>
+          <w:sz w:val="27"/>
+          <w:szCs w:val="27"/>
+          <w:lang w:eastAsia="pt-BR"/>
+        </w:rPr>
+        <w:t xml:space="preserve">, </w:t>
+      </w:r>
+      <w:r>
+        <w:rPr>
+          <w:rFonts w:ascii="Consolas" w:eastAsia="Times New Roman" w:hAnsi="Consolas" w:cs="Times New Roman"/>
+          <w:color w:val="B5CEA8"/>
+          <w:sz w:val="27"/>
+          <w:szCs w:val="27"/>
+          <w:lang w:eastAsia="pt-BR"/>
+        </w:rPr>
+        <w:t>50</w:t>
+      </w:r>
+      <w:r>
+        <w:rPr>
+          <w:rFonts w:ascii="Consolas" w:eastAsia="Times New Roman" w:hAnsi="Consolas" w:cs="Times New Roman"/>
+          <w:color w:val="D4D4D4"/>
+          <w:sz w:val="27"/>
+          <w:szCs w:val="27"/>
+          <w:lang w:eastAsia="pt-BR"/>
+        </w:rPr>
+        <w:t>);</w:t>
+      </w:r>
+    </w:p>
+    <w:p>
+      <w:pPr>
+        <w:shd w:val="clear" w:color="auto" w:fill="1E1E1E"/>
+        <w:spacing w:after="0" w:line="360" w:lineRule="atLeast"/>
+        <w:rPr>
+          <w:rFonts w:ascii="Consolas" w:eastAsia="Times New Roman" w:hAnsi="Consolas" w:cs="Times New Roman"/>
+          <w:color w:val="D4D4D4"/>
+          <w:sz w:val="27"/>
+          <w:szCs w:val="27"/>
+          <w:lang w:eastAsia="pt-BR"/>
+        </w:rPr>
+      </w:pPr>
+    </w:p>
+    <w:p>
+      <w:pPr>
+        <w:shd w:val="clear" w:color="auto" w:fill="1E1E1E"/>
+        <w:spacing w:after="0" w:line="360" w:lineRule="atLeast"/>
+        <w:rPr>
+          <w:rFonts w:ascii="Consolas" w:eastAsia="Times New Roman" w:hAnsi="Consolas" w:cs="Times New Roman"/>
+          <w:color w:val="D4D4D4"/>
+          <w:sz w:val="27"/>
+          <w:szCs w:val="27"/>
+          <w:lang w:eastAsia="pt-BR"/>
+        </w:rPr>
+      </w:pPr>
+      <w:r>
+        <w:rPr>
+          <w:rFonts w:ascii="Consolas" w:eastAsia="Times New Roman" w:hAnsi="Consolas" w:cs="Times New Roman"/>
+          <w:color w:val="6A9955"/>
+          <w:sz w:val="27"/>
+          <w:szCs w:val="27"/>
+          <w:lang w:eastAsia="pt-BR"/>
+        </w:rPr>
+        <w:t>// Literal</w:t>
+      </w:r>
+    </w:p>
+    <w:p>
+      <w:pPr>
+        <w:shd w:val="clear" w:color="auto" w:fill="1E1E1E"/>
+        <w:spacing w:after="0" w:line="360" w:lineRule="atLeast"/>
+        <w:rPr>
+          <w:rFonts w:ascii="Consolas" w:eastAsia="Times New Roman" w:hAnsi="Consolas" w:cs="Times New Roman"/>
+          <w:color w:val="D4D4D4"/>
+          <w:sz w:val="27"/>
+          <w:szCs w:val="27"/>
+          <w:lang w:eastAsia="pt-BR"/>
+        </w:rPr>
+      </w:pPr>
+      <w:proofErr w:type="spellStart"/>
+      <w:r>
+        <w:rPr>
+          <w:rFonts w:ascii="Consolas" w:eastAsia="Times New Roman" w:hAnsi="Consolas" w:cs="Times New Roman"/>
+          <w:color w:val="569CD6"/>
+          <w:sz w:val="27"/>
+          <w:szCs w:val="27"/>
+          <w:lang w:eastAsia="pt-BR"/>
+        </w:rPr>
+        <w:t>const</w:t>
+      </w:r>
+      <w:proofErr w:type="spellEnd"/>
+      <w:r>
+        <w:rPr>
+          <w:rFonts w:ascii="Consolas" w:eastAsia="Times New Roman" w:hAnsi="Consolas" w:cs="Times New Roman"/>
+          <w:color w:val="D4D4D4"/>
+          <w:sz w:val="27"/>
+          <w:szCs w:val="27"/>
+          <w:lang w:eastAsia="pt-BR"/>
+        </w:rPr>
+        <w:t xml:space="preserve"> </w:t>
+      </w:r>
+      <w:r>
+        <w:rPr>
+          <w:rFonts w:ascii="Consolas" w:eastAsia="Times New Roman" w:hAnsi="Consolas" w:cs="Times New Roman"/>
+          <w:color w:val="4FC1FF"/>
+          <w:sz w:val="27"/>
+          <w:szCs w:val="27"/>
+          <w:lang w:eastAsia="pt-BR"/>
+        </w:rPr>
+        <w:t>p2</w:t>
+      </w:r>
+      <w:r>
+        <w:rPr>
+          <w:rFonts w:ascii="Consolas" w:eastAsia="Times New Roman" w:hAnsi="Consolas" w:cs="Times New Roman"/>
+          <w:color w:val="D4D4D4"/>
+          <w:sz w:val="27"/>
+          <w:szCs w:val="27"/>
+          <w:lang w:eastAsia="pt-BR"/>
+        </w:rPr>
+        <w:t xml:space="preserve"> = {</w:t>
+      </w:r>
+    </w:p>
+    <w:p>
+      <w:pPr>
+        <w:shd w:val="clear" w:color="auto" w:fill="1E1E1E"/>
+        <w:spacing w:after="0" w:line="360" w:lineRule="atLeast"/>
+        <w:rPr>
+          <w:rFonts w:ascii="Consolas" w:eastAsia="Times New Roman" w:hAnsi="Consolas" w:cs="Times New Roman"/>
+          <w:color w:val="D4D4D4"/>
+          <w:sz w:val="27"/>
+          <w:szCs w:val="27"/>
+          <w:lang w:eastAsia="pt-BR"/>
+        </w:rPr>
+      </w:pPr>
+      <w:r>
+        <w:rPr>
+          <w:rFonts w:ascii="Consolas" w:eastAsia="Times New Roman" w:hAnsi="Consolas" w:cs="Times New Roman"/>
+          <w:color w:val="D4D4D4"/>
+          <w:sz w:val="27"/>
+          <w:szCs w:val="27"/>
+          <w:lang w:eastAsia="pt-BR"/>
+        </w:rPr>
+        <w:t xml:space="preserve">    </w:t>
+      </w:r>
+      <w:r>
+        <w:rPr>
+          <w:rFonts w:ascii="Consolas" w:eastAsia="Times New Roman" w:hAnsi="Consolas" w:cs="Times New Roman"/>
+          <w:color w:val="9CDCFE"/>
+          <w:sz w:val="27"/>
+          <w:szCs w:val="27"/>
+          <w:lang w:eastAsia="pt-BR"/>
+        </w:rPr>
+        <w:t>nome:</w:t>
+      </w:r>
+      <w:r>
+        <w:rPr>
+          <w:rFonts w:ascii="Consolas" w:eastAsia="Times New Roman" w:hAnsi="Consolas" w:cs="Times New Roman"/>
+          <w:color w:val="D4D4D4"/>
+          <w:sz w:val="27"/>
+          <w:szCs w:val="27"/>
+          <w:lang w:eastAsia="pt-BR"/>
+        </w:rPr>
+        <w:t xml:space="preserve"> </w:t>
+      </w:r>
+      <w:r>
+        <w:rPr>
+          <w:rFonts w:ascii="Consolas" w:eastAsia="Times New Roman" w:hAnsi="Consolas" w:cs="Times New Roman"/>
+          <w:color w:val="CE9178"/>
+          <w:sz w:val="27"/>
+          <w:szCs w:val="27"/>
+          <w:lang w:eastAsia="pt-BR"/>
+        </w:rPr>
+        <w:t>'Caneca'</w:t>
+      </w:r>
+      <w:r>
+        <w:rPr>
+          <w:rFonts w:ascii="Consolas" w:eastAsia="Times New Roman" w:hAnsi="Consolas" w:cs="Times New Roman"/>
+          <w:color w:val="D4D4D4"/>
+          <w:sz w:val="27"/>
+          <w:szCs w:val="27"/>
+          <w:lang w:eastAsia="pt-BR"/>
+        </w:rPr>
+        <w:t>,</w:t>
+      </w:r>
+    </w:p>
+    <w:p>
+      <w:pPr>
+        <w:shd w:val="clear" w:color="auto" w:fill="1E1E1E"/>
+        <w:spacing w:after="0" w:line="360" w:lineRule="atLeast"/>
+        <w:rPr>
+          <w:rFonts w:ascii="Consolas" w:eastAsia="Times New Roman" w:hAnsi="Consolas" w:cs="Times New Roman"/>
+          <w:color w:val="D4D4D4"/>
+          <w:sz w:val="27"/>
+          <w:szCs w:val="27"/>
+          <w:lang w:eastAsia="pt-BR"/>
+        </w:rPr>
+      </w:pPr>
+      <w:r>
+        <w:rPr>
+          <w:rFonts w:ascii="Consolas" w:eastAsia="Times New Roman" w:hAnsi="Consolas" w:cs="Times New Roman"/>
+          <w:color w:val="D4D4D4"/>
+          <w:sz w:val="27"/>
+          <w:szCs w:val="27"/>
+          <w:lang w:eastAsia="pt-BR"/>
+        </w:rPr>
+        <w:t xml:space="preserve">    </w:t>
+      </w:r>
+      <w:proofErr w:type="spellStart"/>
+      <w:r>
+        <w:rPr>
+          <w:rFonts w:ascii="Consolas" w:eastAsia="Times New Roman" w:hAnsi="Consolas" w:cs="Times New Roman"/>
+          <w:color w:val="9CDCFE"/>
+          <w:sz w:val="27"/>
+          <w:szCs w:val="27"/>
+          <w:lang w:eastAsia="pt-BR"/>
+        </w:rPr>
+        <w:t>preco</w:t>
+      </w:r>
+      <w:proofErr w:type="spellEnd"/>
+      <w:r>
+        <w:rPr>
+          <w:rFonts w:ascii="Consolas" w:eastAsia="Times New Roman" w:hAnsi="Consolas" w:cs="Times New Roman"/>
+          <w:color w:val="9CDCFE"/>
+          <w:sz w:val="27"/>
+          <w:szCs w:val="27"/>
+          <w:lang w:eastAsia="pt-BR"/>
+        </w:rPr>
+        <w:t>:</w:t>
+      </w:r>
+      <w:r>
+        <w:rPr>
+          <w:rFonts w:ascii="Consolas" w:eastAsia="Times New Roman" w:hAnsi="Consolas" w:cs="Times New Roman"/>
+          <w:color w:val="D4D4D4"/>
+          <w:sz w:val="27"/>
+          <w:szCs w:val="27"/>
+          <w:lang w:eastAsia="pt-BR"/>
+        </w:rPr>
+        <w:t xml:space="preserve"> </w:t>
+      </w:r>
+      <w:r>
+        <w:rPr>
+          <w:rFonts w:ascii="Consolas" w:eastAsia="Times New Roman" w:hAnsi="Consolas" w:cs="Times New Roman"/>
+          <w:color w:val="B5CEA8"/>
+          <w:sz w:val="27"/>
+          <w:szCs w:val="27"/>
+          <w:lang w:eastAsia="pt-BR"/>
+        </w:rPr>
+        <w:t>15</w:t>
+      </w:r>
+    </w:p>
+    <w:p>
+      <w:pPr>
+        <w:shd w:val="clear" w:color="auto" w:fill="1E1E1E"/>
+        <w:spacing w:after="0" w:line="360" w:lineRule="atLeast"/>
+        <w:rPr>
+          <w:rFonts w:ascii="Consolas" w:eastAsia="Times New Roman" w:hAnsi="Consolas" w:cs="Times New Roman"/>
+          <w:color w:val="D4D4D4"/>
+          <w:sz w:val="27"/>
+          <w:szCs w:val="27"/>
+          <w:lang w:eastAsia="pt-BR"/>
+        </w:rPr>
+      </w:pPr>
+      <w:r>
+        <w:rPr>
+          <w:rFonts w:ascii="Consolas" w:eastAsia="Times New Roman" w:hAnsi="Consolas" w:cs="Times New Roman"/>
+          <w:color w:val="D4D4D4"/>
+          <w:sz w:val="27"/>
+          <w:szCs w:val="27"/>
+          <w:lang w:eastAsia="pt-BR"/>
+        </w:rPr>
+        <w:t>};</w:t>
+      </w:r>
+    </w:p>
+    <w:p>
+      <w:pPr>
+        <w:shd w:val="clear" w:color="auto" w:fill="1E1E1E"/>
+        <w:spacing w:after="0" w:line="360" w:lineRule="atLeast"/>
+        <w:rPr>
+          <w:rFonts w:ascii="Consolas" w:eastAsia="Times New Roman" w:hAnsi="Consolas" w:cs="Times New Roman"/>
+          <w:color w:val="D4D4D4"/>
+          <w:sz w:val="27"/>
+          <w:szCs w:val="27"/>
+          <w:lang w:eastAsia="pt-BR"/>
+        </w:rPr>
+      </w:pPr>
+      <w:proofErr w:type="spellStart"/>
+      <w:r>
+        <w:rPr>
+          <w:rFonts w:ascii="Consolas" w:eastAsia="Times New Roman" w:hAnsi="Consolas" w:cs="Times New Roman"/>
+          <w:color w:val="4EC9B0"/>
+          <w:sz w:val="27"/>
+          <w:szCs w:val="27"/>
+          <w:lang w:eastAsia="pt-BR"/>
+        </w:rPr>
+        <w:t>Object</w:t>
+      </w:r>
+      <w:r>
+        <w:rPr>
+          <w:rFonts w:ascii="Consolas" w:eastAsia="Times New Roman" w:hAnsi="Consolas" w:cs="Times New Roman"/>
+          <w:color w:val="D4D4D4"/>
+          <w:sz w:val="27"/>
+          <w:szCs w:val="27"/>
+          <w:lang w:eastAsia="pt-BR"/>
+        </w:rPr>
+        <w:t>.</w:t>
+      </w:r>
+      <w:r>
+        <w:rPr>
+          <w:rFonts w:ascii="Consolas" w:eastAsia="Times New Roman" w:hAnsi="Consolas" w:cs="Times New Roman"/>
+          <w:color w:val="DCDCAA"/>
+          <w:sz w:val="27"/>
+          <w:szCs w:val="27"/>
+          <w:lang w:eastAsia="pt-BR"/>
+        </w:rPr>
+        <w:t>setPrototypeOf</w:t>
+      </w:r>
+      <w:proofErr w:type="spellEnd"/>
+      <w:r>
+        <w:rPr>
+          <w:rFonts w:ascii="Consolas" w:eastAsia="Times New Roman" w:hAnsi="Consolas" w:cs="Times New Roman"/>
+          <w:color w:val="D4D4D4"/>
+          <w:sz w:val="27"/>
+          <w:szCs w:val="27"/>
+          <w:lang w:eastAsia="pt-BR"/>
+        </w:rPr>
+        <w:t>(</w:t>
+      </w:r>
+      <w:r>
+        <w:rPr>
+          <w:rFonts w:ascii="Consolas" w:eastAsia="Times New Roman" w:hAnsi="Consolas" w:cs="Times New Roman"/>
+          <w:color w:val="4FC1FF"/>
+          <w:sz w:val="27"/>
+          <w:szCs w:val="27"/>
+          <w:lang w:eastAsia="pt-BR"/>
+        </w:rPr>
+        <w:t>p2</w:t>
+      </w:r>
+      <w:r>
+        <w:rPr>
+          <w:rFonts w:ascii="Consolas" w:eastAsia="Times New Roman" w:hAnsi="Consolas" w:cs="Times New Roman"/>
+          <w:color w:val="D4D4D4"/>
+          <w:sz w:val="27"/>
+          <w:szCs w:val="27"/>
+          <w:lang w:eastAsia="pt-BR"/>
+        </w:rPr>
+        <w:t xml:space="preserve">, </w:t>
+      </w:r>
+      <w:proofErr w:type="spellStart"/>
+      <w:r>
+        <w:rPr>
+          <w:rFonts w:ascii="Consolas" w:eastAsia="Times New Roman" w:hAnsi="Consolas" w:cs="Times New Roman"/>
+          <w:color w:val="4EC9B0"/>
+          <w:sz w:val="27"/>
+          <w:szCs w:val="27"/>
+          <w:lang w:eastAsia="pt-BR"/>
+        </w:rPr>
+        <w:t>Produto</w:t>
+      </w:r>
+      <w:r>
+        <w:rPr>
+          <w:rFonts w:ascii="Consolas" w:eastAsia="Times New Roman" w:hAnsi="Consolas" w:cs="Times New Roman"/>
+          <w:color w:val="D4D4D4"/>
+          <w:sz w:val="27"/>
+          <w:szCs w:val="27"/>
+          <w:lang w:eastAsia="pt-BR"/>
+        </w:rPr>
+        <w:t>.</w:t>
+      </w:r>
+      <w:r>
+        <w:rPr>
+          <w:rFonts w:ascii="Consolas" w:eastAsia="Times New Roman" w:hAnsi="Consolas" w:cs="Times New Roman"/>
+          <w:color w:val="9CDCFE"/>
+          <w:sz w:val="27"/>
+          <w:szCs w:val="27"/>
+          <w:lang w:eastAsia="pt-BR"/>
+        </w:rPr>
+        <w:t>prototype</w:t>
+      </w:r>
+      <w:proofErr w:type="spellEnd"/>
+      <w:r>
+        <w:rPr>
+          <w:rFonts w:ascii="Consolas" w:eastAsia="Times New Roman" w:hAnsi="Consolas" w:cs="Times New Roman"/>
+          <w:color w:val="D4D4D4"/>
+          <w:sz w:val="27"/>
+          <w:szCs w:val="27"/>
+          <w:lang w:eastAsia="pt-BR"/>
+        </w:rPr>
+        <w:t>);</w:t>
+      </w:r>
+    </w:p>
+    <w:p>
+      <w:pPr>
+        <w:pStyle w:val="SemEspaamento"/>
+        <w:rPr>
+          <w:sz w:val="32"/>
+          <w:szCs w:val="32"/>
+        </w:rPr>
+      </w:pPr>
+      <w:proofErr w:type="spellStart"/>
+      <w:r>
+        <w:rPr>
+          <w:sz w:val="32"/>
+          <w:szCs w:val="32"/>
+        </w:rPr>
+        <w:t>Setando</w:t>
+      </w:r>
+      <w:proofErr w:type="spellEnd"/>
+      <w:r>
+        <w:rPr>
+          <w:sz w:val="32"/>
+          <w:szCs w:val="32"/>
+        </w:rPr>
+        <w:t xml:space="preserve"> o p2, que e um objeto literal a ter um o </w:t>
+      </w:r>
+      <w:proofErr w:type="spellStart"/>
+      <w:r>
+        <w:rPr>
+          <w:sz w:val="32"/>
+          <w:szCs w:val="32"/>
+        </w:rPr>
+        <w:t>prototype</w:t>
+      </w:r>
+      <w:proofErr w:type="spellEnd"/>
+      <w:r>
+        <w:rPr>
+          <w:sz w:val="32"/>
+          <w:szCs w:val="32"/>
+        </w:rPr>
+        <w:t xml:space="preserve"> de Produtos</w:t>
+      </w:r>
+    </w:p>
+    <w:p>
+      <w:pPr>
+        <w:pStyle w:val="SemEspaamento"/>
+        <w:rPr>
+          <w:sz w:val="32"/>
+          <w:szCs w:val="32"/>
+        </w:rPr>
+      </w:pPr>
+    </w:p>
+    <w:p>
+      <w:pPr>
+        <w:shd w:val="clear" w:color="auto" w:fill="1E1E1E"/>
+        <w:spacing w:after="0" w:line="360" w:lineRule="atLeast"/>
+        <w:rPr>
+          <w:rFonts w:ascii="Consolas" w:eastAsia="Times New Roman" w:hAnsi="Consolas" w:cs="Times New Roman"/>
+          <w:color w:val="D4D4D4"/>
+          <w:sz w:val="27"/>
+          <w:szCs w:val="27"/>
+          <w:lang w:eastAsia="pt-BR"/>
+        </w:rPr>
+      </w:pPr>
+      <w:proofErr w:type="spellStart"/>
+      <w:r>
+        <w:rPr>
+          <w:rFonts w:ascii="Consolas" w:eastAsia="Times New Roman" w:hAnsi="Consolas" w:cs="Times New Roman"/>
+          <w:color w:val="569CD6"/>
+          <w:sz w:val="27"/>
+          <w:szCs w:val="27"/>
+          <w:lang w:eastAsia="pt-BR"/>
+        </w:rPr>
+        <w:t>const</w:t>
+      </w:r>
+      <w:proofErr w:type="spellEnd"/>
+      <w:r>
+        <w:rPr>
+          <w:rFonts w:ascii="Consolas" w:eastAsia="Times New Roman" w:hAnsi="Consolas" w:cs="Times New Roman"/>
+          <w:color w:val="D4D4D4"/>
+          <w:sz w:val="27"/>
+          <w:szCs w:val="27"/>
+          <w:lang w:eastAsia="pt-BR"/>
+        </w:rPr>
+        <w:t xml:space="preserve"> </w:t>
+      </w:r>
+      <w:r>
+        <w:rPr>
+          <w:rFonts w:ascii="Consolas" w:eastAsia="Times New Roman" w:hAnsi="Consolas" w:cs="Times New Roman"/>
+          <w:color w:val="4FC1FF"/>
+          <w:sz w:val="27"/>
+          <w:szCs w:val="27"/>
+          <w:lang w:eastAsia="pt-BR"/>
+        </w:rPr>
+        <w:t>p3</w:t>
+      </w:r>
+      <w:r>
+        <w:rPr>
+          <w:rFonts w:ascii="Consolas" w:eastAsia="Times New Roman" w:hAnsi="Consolas" w:cs="Times New Roman"/>
+          <w:color w:val="D4D4D4"/>
+          <w:sz w:val="27"/>
+          <w:szCs w:val="27"/>
+          <w:lang w:eastAsia="pt-BR"/>
+        </w:rPr>
+        <w:t xml:space="preserve"> = </w:t>
+      </w:r>
+      <w:proofErr w:type="spellStart"/>
+      <w:r>
+        <w:rPr>
+          <w:rFonts w:ascii="Consolas" w:eastAsia="Times New Roman" w:hAnsi="Consolas" w:cs="Times New Roman"/>
+          <w:color w:val="4EC9B0"/>
+          <w:sz w:val="27"/>
+          <w:szCs w:val="27"/>
+          <w:lang w:eastAsia="pt-BR"/>
+        </w:rPr>
+        <w:t>Object</w:t>
+      </w:r>
+      <w:r>
+        <w:rPr>
+          <w:rFonts w:ascii="Consolas" w:eastAsia="Times New Roman" w:hAnsi="Consolas" w:cs="Times New Roman"/>
+          <w:color w:val="D4D4D4"/>
+          <w:sz w:val="27"/>
+          <w:szCs w:val="27"/>
+          <w:lang w:eastAsia="pt-BR"/>
+        </w:rPr>
+        <w:t>.</w:t>
+      </w:r>
+      <w:r>
+        <w:rPr>
+          <w:rFonts w:ascii="Consolas" w:eastAsia="Times New Roman" w:hAnsi="Consolas" w:cs="Times New Roman"/>
+          <w:color w:val="DCDCAA"/>
+          <w:sz w:val="27"/>
+          <w:szCs w:val="27"/>
+          <w:lang w:eastAsia="pt-BR"/>
+        </w:rPr>
+        <w:t>create</w:t>
+      </w:r>
+      <w:proofErr w:type="spellEnd"/>
+      <w:r>
+        <w:rPr>
+          <w:rFonts w:ascii="Consolas" w:eastAsia="Times New Roman" w:hAnsi="Consolas" w:cs="Times New Roman"/>
+          <w:color w:val="D4D4D4"/>
+          <w:sz w:val="27"/>
+          <w:szCs w:val="27"/>
+          <w:lang w:eastAsia="pt-BR"/>
+        </w:rPr>
+        <w:t>(</w:t>
+      </w:r>
+      <w:proofErr w:type="spellStart"/>
+      <w:r>
+        <w:rPr>
+          <w:rFonts w:ascii="Consolas" w:eastAsia="Times New Roman" w:hAnsi="Consolas" w:cs="Times New Roman"/>
+          <w:color w:val="4EC9B0"/>
+          <w:sz w:val="27"/>
+          <w:szCs w:val="27"/>
+          <w:lang w:eastAsia="pt-BR"/>
+        </w:rPr>
+        <w:t>Produto</w:t>
+      </w:r>
+      <w:r>
+        <w:rPr>
+          <w:rFonts w:ascii="Consolas" w:eastAsia="Times New Roman" w:hAnsi="Consolas" w:cs="Times New Roman"/>
+          <w:color w:val="D4D4D4"/>
+          <w:sz w:val="27"/>
+          <w:szCs w:val="27"/>
+          <w:lang w:eastAsia="pt-BR"/>
+        </w:rPr>
+        <w:t>.</w:t>
+      </w:r>
+      <w:r>
+        <w:rPr>
+          <w:rFonts w:ascii="Consolas" w:eastAsia="Times New Roman" w:hAnsi="Consolas" w:cs="Times New Roman"/>
+          <w:color w:val="9CDCFE"/>
+          <w:sz w:val="27"/>
+          <w:szCs w:val="27"/>
+          <w:lang w:eastAsia="pt-BR"/>
+        </w:rPr>
+        <w:t>prototype</w:t>
+      </w:r>
+      <w:proofErr w:type="spellEnd"/>
+      <w:r>
+        <w:rPr>
+          <w:rFonts w:ascii="Consolas" w:eastAsia="Times New Roman" w:hAnsi="Consolas" w:cs="Times New Roman"/>
+          <w:color w:val="D4D4D4"/>
+          <w:sz w:val="27"/>
+          <w:szCs w:val="27"/>
+          <w:lang w:eastAsia="pt-BR"/>
+        </w:rPr>
+        <w:t>);</w:t>
+      </w:r>
+    </w:p>
+    <w:p>
+      <w:pPr>
+        <w:pStyle w:val="SemEspaamento"/>
+        <w:rPr>
+          <w:sz w:val="32"/>
+          <w:szCs w:val="32"/>
+        </w:rPr>
+      </w:pPr>
+      <w:r>
+        <w:rPr>
+          <w:sz w:val="32"/>
+          <w:szCs w:val="32"/>
+        </w:rPr>
+        <w:t xml:space="preserve">aqui estamos criando um novo objeto e </w:t>
+      </w:r>
+      <w:proofErr w:type="spellStart"/>
+      <w:r>
+        <w:rPr>
+          <w:sz w:val="32"/>
+          <w:szCs w:val="32"/>
+        </w:rPr>
+        <w:t>setando</w:t>
+      </w:r>
+      <w:proofErr w:type="spellEnd"/>
+      <w:r>
+        <w:rPr>
+          <w:sz w:val="32"/>
+          <w:szCs w:val="32"/>
+        </w:rPr>
+        <w:t xml:space="preserve"> o seu </w:t>
+      </w:r>
+      <w:proofErr w:type="spellStart"/>
+      <w:r>
+        <w:rPr>
+          <w:sz w:val="32"/>
+          <w:szCs w:val="32"/>
+        </w:rPr>
+        <w:t>prototype</w:t>
+      </w:r>
+      <w:proofErr w:type="spellEnd"/>
+      <w:r>
+        <w:rPr>
+          <w:sz w:val="32"/>
+          <w:szCs w:val="32"/>
+        </w:rPr>
+        <w:t xml:space="preserve"> para ser o de Produto</w:t>
+      </w:r>
+    </w:p>
+    <w:p>
+      <w:pPr>
+        <w:pStyle w:val="SemEspaamento"/>
+        <w:rPr>
+          <w:sz w:val="32"/>
+          <w:szCs w:val="32"/>
+        </w:rPr>
+      </w:pPr>
+    </w:p>
+    <w:p>
+      <w:pPr>
+        <w:pStyle w:val="SemEspaamento"/>
+        <w:rPr>
+          <w:sz w:val="32"/>
+          <w:szCs w:val="32"/>
+        </w:rPr>
+      </w:pPr>
+    </w:p>
+    <w:p>
+      <w:pPr>
+        <w:pStyle w:val="SemEspaamento"/>
+        <w:rPr>
+          <w:sz w:val="32"/>
+          <w:szCs w:val="32"/>
+        </w:rPr>
+      </w:pPr>
+    </w:p>
+    <w:p>
+      <w:pPr>
+        <w:pStyle w:val="SemEspaamento"/>
+        <w:rPr>
+          <w:sz w:val="32"/>
+          <w:szCs w:val="32"/>
+        </w:rPr>
+      </w:pPr>
+    </w:p>
+    <w:p>
+      <w:pPr>
+        <w:pStyle w:val="SemEspaamento"/>
+        <w:rPr>
+          <w:sz w:val="32"/>
+          <w:szCs w:val="32"/>
+        </w:rPr>
+      </w:pPr>
+    </w:p>
+    <w:p>
+      <w:pPr>
+        <w:pStyle w:val="SemEspaamento"/>
+        <w:rPr>
+          <w:sz w:val="32"/>
+          <w:szCs w:val="32"/>
+        </w:rPr>
+      </w:pPr>
+    </w:p>
+    <w:p>
+      <w:pPr>
+        <w:shd w:val="clear" w:color="auto" w:fill="1E1E1E"/>
+        <w:spacing w:after="0" w:line="360" w:lineRule="atLeast"/>
+        <w:rPr>
+          <w:rFonts w:ascii="Consolas" w:eastAsia="Times New Roman" w:hAnsi="Consolas" w:cs="Times New Roman"/>
+          <w:color w:val="D4D4D4"/>
+          <w:sz w:val="27"/>
+          <w:szCs w:val="27"/>
+          <w:lang w:eastAsia="pt-BR"/>
+        </w:rPr>
+      </w:pPr>
+      <w:proofErr w:type="spellStart"/>
+      <w:r>
+        <w:rPr>
+          <w:rFonts w:ascii="Consolas" w:eastAsia="Times New Roman" w:hAnsi="Consolas" w:cs="Times New Roman"/>
+          <w:color w:val="569CD6"/>
+          <w:sz w:val="27"/>
+          <w:szCs w:val="27"/>
+          <w:lang w:eastAsia="pt-BR"/>
+        </w:rPr>
+        <w:lastRenderedPageBreak/>
+        <w:t>const</w:t>
+      </w:r>
+      <w:proofErr w:type="spellEnd"/>
+      <w:r>
+        <w:rPr>
+          <w:rFonts w:ascii="Consolas" w:eastAsia="Times New Roman" w:hAnsi="Consolas" w:cs="Times New Roman"/>
+          <w:color w:val="D4D4D4"/>
+          <w:sz w:val="27"/>
+          <w:szCs w:val="27"/>
+          <w:lang w:eastAsia="pt-BR"/>
+        </w:rPr>
+        <w:t xml:space="preserve"> </w:t>
+      </w:r>
+      <w:r>
+        <w:rPr>
+          <w:rFonts w:ascii="Consolas" w:eastAsia="Times New Roman" w:hAnsi="Consolas" w:cs="Times New Roman"/>
+          <w:color w:val="4FC1FF"/>
+          <w:sz w:val="27"/>
+          <w:szCs w:val="27"/>
+          <w:lang w:eastAsia="pt-BR"/>
+        </w:rPr>
+        <w:t>p3</w:t>
+      </w:r>
+      <w:r>
+        <w:rPr>
+          <w:rFonts w:ascii="Consolas" w:eastAsia="Times New Roman" w:hAnsi="Consolas" w:cs="Times New Roman"/>
+          <w:color w:val="D4D4D4"/>
+          <w:sz w:val="27"/>
+          <w:szCs w:val="27"/>
+          <w:lang w:eastAsia="pt-BR"/>
+        </w:rPr>
+        <w:t xml:space="preserve"> = </w:t>
+      </w:r>
+      <w:proofErr w:type="spellStart"/>
+      <w:r>
+        <w:rPr>
+          <w:rFonts w:ascii="Consolas" w:eastAsia="Times New Roman" w:hAnsi="Consolas" w:cs="Times New Roman"/>
+          <w:color w:val="4EC9B0"/>
+          <w:sz w:val="27"/>
+          <w:szCs w:val="27"/>
+          <w:lang w:eastAsia="pt-BR"/>
+        </w:rPr>
+        <w:t>Object</w:t>
+      </w:r>
+      <w:r>
+        <w:rPr>
+          <w:rFonts w:ascii="Consolas" w:eastAsia="Times New Roman" w:hAnsi="Consolas" w:cs="Times New Roman"/>
+          <w:color w:val="D4D4D4"/>
+          <w:sz w:val="27"/>
+          <w:szCs w:val="27"/>
+          <w:lang w:eastAsia="pt-BR"/>
+        </w:rPr>
+        <w:t>.</w:t>
+      </w:r>
+      <w:r>
+        <w:rPr>
+          <w:rFonts w:ascii="Consolas" w:eastAsia="Times New Roman" w:hAnsi="Consolas" w:cs="Times New Roman"/>
+          <w:color w:val="DCDCAA"/>
+          <w:sz w:val="27"/>
+          <w:szCs w:val="27"/>
+          <w:lang w:eastAsia="pt-BR"/>
+        </w:rPr>
+        <w:t>create</w:t>
+      </w:r>
+      <w:proofErr w:type="spellEnd"/>
+      <w:r>
+        <w:rPr>
+          <w:rFonts w:ascii="Consolas" w:eastAsia="Times New Roman" w:hAnsi="Consolas" w:cs="Times New Roman"/>
+          <w:color w:val="D4D4D4"/>
+          <w:sz w:val="27"/>
+          <w:szCs w:val="27"/>
+          <w:lang w:eastAsia="pt-BR"/>
+        </w:rPr>
+        <w:t>(</w:t>
+      </w:r>
+      <w:proofErr w:type="spellStart"/>
+      <w:r>
+        <w:rPr>
+          <w:rFonts w:ascii="Consolas" w:eastAsia="Times New Roman" w:hAnsi="Consolas" w:cs="Times New Roman"/>
+          <w:color w:val="4EC9B0"/>
+          <w:sz w:val="27"/>
+          <w:szCs w:val="27"/>
+          <w:lang w:eastAsia="pt-BR"/>
+        </w:rPr>
+        <w:t>Produto</w:t>
+      </w:r>
+      <w:r>
+        <w:rPr>
+          <w:rFonts w:ascii="Consolas" w:eastAsia="Times New Roman" w:hAnsi="Consolas" w:cs="Times New Roman"/>
+          <w:color w:val="D4D4D4"/>
+          <w:sz w:val="27"/>
+          <w:szCs w:val="27"/>
+          <w:lang w:eastAsia="pt-BR"/>
+        </w:rPr>
+        <w:t>.</w:t>
+      </w:r>
+      <w:r>
+        <w:rPr>
+          <w:rFonts w:ascii="Consolas" w:eastAsia="Times New Roman" w:hAnsi="Consolas" w:cs="Times New Roman"/>
+          <w:color w:val="9CDCFE"/>
+          <w:sz w:val="27"/>
+          <w:szCs w:val="27"/>
+          <w:lang w:eastAsia="pt-BR"/>
+        </w:rPr>
+        <w:t>prototype</w:t>
+      </w:r>
+      <w:proofErr w:type="spellEnd"/>
+      <w:r>
+        <w:rPr>
+          <w:rFonts w:ascii="Consolas" w:eastAsia="Times New Roman" w:hAnsi="Consolas" w:cs="Times New Roman"/>
+          <w:color w:val="D4D4D4"/>
+          <w:sz w:val="27"/>
+          <w:szCs w:val="27"/>
+          <w:lang w:eastAsia="pt-BR"/>
+        </w:rPr>
+        <w:t>, {</w:t>
+      </w:r>
+    </w:p>
+    <w:p>
+      <w:pPr>
+        <w:shd w:val="clear" w:color="auto" w:fill="1E1E1E"/>
+        <w:spacing w:after="0" w:line="360" w:lineRule="atLeast"/>
+        <w:rPr>
+          <w:rFonts w:ascii="Consolas" w:eastAsia="Times New Roman" w:hAnsi="Consolas" w:cs="Times New Roman"/>
+          <w:color w:val="D4D4D4"/>
+          <w:sz w:val="27"/>
+          <w:szCs w:val="27"/>
+          <w:lang w:eastAsia="pt-BR"/>
+        </w:rPr>
+      </w:pPr>
+      <w:r>
+        <w:rPr>
+          <w:rFonts w:ascii="Consolas" w:eastAsia="Times New Roman" w:hAnsi="Consolas" w:cs="Times New Roman"/>
+          <w:color w:val="D4D4D4"/>
+          <w:sz w:val="27"/>
+          <w:szCs w:val="27"/>
+          <w:lang w:eastAsia="pt-BR"/>
+        </w:rPr>
+        <w:t xml:space="preserve">    </w:t>
+      </w:r>
+      <w:proofErr w:type="spellStart"/>
+      <w:r>
+        <w:rPr>
+          <w:rFonts w:ascii="Consolas" w:eastAsia="Times New Roman" w:hAnsi="Consolas" w:cs="Times New Roman"/>
+          <w:color w:val="9CDCFE"/>
+          <w:sz w:val="27"/>
+          <w:szCs w:val="27"/>
+          <w:lang w:eastAsia="pt-BR"/>
+        </w:rPr>
+        <w:t>preco</w:t>
+      </w:r>
+      <w:proofErr w:type="spellEnd"/>
+      <w:r>
+        <w:rPr>
+          <w:rFonts w:ascii="Consolas" w:eastAsia="Times New Roman" w:hAnsi="Consolas" w:cs="Times New Roman"/>
+          <w:color w:val="9CDCFE"/>
+          <w:sz w:val="27"/>
+          <w:szCs w:val="27"/>
+          <w:lang w:eastAsia="pt-BR"/>
+        </w:rPr>
+        <w:t>:</w:t>
+      </w:r>
+      <w:r>
+        <w:rPr>
+          <w:rFonts w:ascii="Consolas" w:eastAsia="Times New Roman" w:hAnsi="Consolas" w:cs="Times New Roman"/>
+          <w:color w:val="D4D4D4"/>
+          <w:sz w:val="27"/>
+          <w:szCs w:val="27"/>
+          <w:lang w:eastAsia="pt-BR"/>
+        </w:rPr>
+        <w:t xml:space="preserve"> {</w:t>
+      </w:r>
+    </w:p>
+    <w:p>
+      <w:pPr>
+        <w:shd w:val="clear" w:color="auto" w:fill="1E1E1E"/>
+        <w:spacing w:after="0" w:line="360" w:lineRule="atLeast"/>
+        <w:rPr>
+          <w:rFonts w:ascii="Consolas" w:eastAsia="Times New Roman" w:hAnsi="Consolas" w:cs="Times New Roman"/>
+          <w:color w:val="D4D4D4"/>
+          <w:sz w:val="27"/>
+          <w:szCs w:val="27"/>
+          <w:lang w:eastAsia="pt-BR"/>
+        </w:rPr>
+      </w:pPr>
+      <w:r>
+        <w:rPr>
+          <w:rFonts w:ascii="Consolas" w:eastAsia="Times New Roman" w:hAnsi="Consolas" w:cs="Times New Roman"/>
+          <w:color w:val="D4D4D4"/>
+          <w:sz w:val="27"/>
+          <w:szCs w:val="27"/>
+          <w:lang w:eastAsia="pt-BR"/>
+        </w:rPr>
+        <w:t xml:space="preserve">        </w:t>
+      </w:r>
+      <w:proofErr w:type="spellStart"/>
+      <w:r>
+        <w:rPr>
+          <w:rFonts w:ascii="Consolas" w:eastAsia="Times New Roman" w:hAnsi="Consolas" w:cs="Times New Roman"/>
+          <w:color w:val="9CDCFE"/>
+          <w:sz w:val="27"/>
+          <w:szCs w:val="27"/>
+          <w:lang w:eastAsia="pt-BR"/>
+        </w:rPr>
+        <w:t>writable:</w:t>
+      </w:r>
+      <w:r>
+        <w:rPr>
+          <w:rFonts w:ascii="Consolas" w:eastAsia="Times New Roman" w:hAnsi="Consolas" w:cs="Times New Roman"/>
+          <w:color w:val="569CD6"/>
+          <w:sz w:val="27"/>
+          <w:szCs w:val="27"/>
+          <w:lang w:eastAsia="pt-BR"/>
+        </w:rPr>
+        <w:t>true</w:t>
+      </w:r>
+      <w:proofErr w:type="spellEnd"/>
+      <w:r>
+        <w:rPr>
+          <w:rFonts w:ascii="Consolas" w:eastAsia="Times New Roman" w:hAnsi="Consolas" w:cs="Times New Roman"/>
+          <w:color w:val="D4D4D4"/>
+          <w:sz w:val="27"/>
+          <w:szCs w:val="27"/>
+          <w:lang w:eastAsia="pt-BR"/>
+        </w:rPr>
+        <w:t>,</w:t>
+      </w:r>
+    </w:p>
+    <w:p>
+      <w:pPr>
+        <w:shd w:val="clear" w:color="auto" w:fill="1E1E1E"/>
+        <w:spacing w:after="0" w:line="360" w:lineRule="atLeast"/>
+        <w:rPr>
+          <w:rFonts w:ascii="Consolas" w:eastAsia="Times New Roman" w:hAnsi="Consolas" w:cs="Times New Roman"/>
+          <w:color w:val="D4D4D4"/>
+          <w:sz w:val="27"/>
+          <w:szCs w:val="27"/>
+          <w:lang w:eastAsia="pt-BR"/>
+        </w:rPr>
+      </w:pPr>
+      <w:r>
+        <w:rPr>
+          <w:rFonts w:ascii="Consolas" w:eastAsia="Times New Roman" w:hAnsi="Consolas" w:cs="Times New Roman"/>
+          <w:color w:val="D4D4D4"/>
+          <w:sz w:val="27"/>
+          <w:szCs w:val="27"/>
+          <w:lang w:eastAsia="pt-BR"/>
+        </w:rPr>
+        <w:t xml:space="preserve">        </w:t>
+      </w:r>
+      <w:proofErr w:type="spellStart"/>
+      <w:r>
+        <w:rPr>
+          <w:rFonts w:ascii="Consolas" w:eastAsia="Times New Roman" w:hAnsi="Consolas" w:cs="Times New Roman"/>
+          <w:color w:val="9CDCFE"/>
+          <w:sz w:val="27"/>
+          <w:szCs w:val="27"/>
+          <w:lang w:eastAsia="pt-BR"/>
+        </w:rPr>
+        <w:t>configurable</w:t>
+      </w:r>
+      <w:proofErr w:type="spellEnd"/>
+      <w:r>
+        <w:rPr>
+          <w:rFonts w:ascii="Consolas" w:eastAsia="Times New Roman" w:hAnsi="Consolas" w:cs="Times New Roman"/>
+          <w:color w:val="9CDCFE"/>
+          <w:sz w:val="27"/>
+          <w:szCs w:val="27"/>
+          <w:lang w:eastAsia="pt-BR"/>
+        </w:rPr>
+        <w:t>:</w:t>
+      </w:r>
+      <w:r>
+        <w:rPr>
+          <w:rFonts w:ascii="Consolas" w:eastAsia="Times New Roman" w:hAnsi="Consolas" w:cs="Times New Roman"/>
+          <w:color w:val="D4D4D4"/>
+          <w:sz w:val="27"/>
+          <w:szCs w:val="27"/>
+          <w:lang w:eastAsia="pt-BR"/>
+        </w:rPr>
+        <w:t xml:space="preserve"> </w:t>
+      </w:r>
+      <w:proofErr w:type="spellStart"/>
+      <w:r>
+        <w:rPr>
+          <w:rFonts w:ascii="Consolas" w:eastAsia="Times New Roman" w:hAnsi="Consolas" w:cs="Times New Roman"/>
+          <w:color w:val="569CD6"/>
+          <w:sz w:val="27"/>
+          <w:szCs w:val="27"/>
+          <w:lang w:eastAsia="pt-BR"/>
+        </w:rPr>
+        <w:t>true</w:t>
+      </w:r>
+      <w:proofErr w:type="spellEnd"/>
+      <w:r>
+        <w:rPr>
+          <w:rFonts w:ascii="Consolas" w:eastAsia="Times New Roman" w:hAnsi="Consolas" w:cs="Times New Roman"/>
+          <w:color w:val="D4D4D4"/>
+          <w:sz w:val="27"/>
+          <w:szCs w:val="27"/>
+          <w:lang w:eastAsia="pt-BR"/>
+        </w:rPr>
+        <w:t>,</w:t>
+      </w:r>
+    </w:p>
+    <w:p>
+      <w:pPr>
+        <w:shd w:val="clear" w:color="auto" w:fill="1E1E1E"/>
+        <w:spacing w:after="0" w:line="360" w:lineRule="atLeast"/>
+        <w:rPr>
+          <w:rFonts w:ascii="Consolas" w:eastAsia="Times New Roman" w:hAnsi="Consolas" w:cs="Times New Roman"/>
+          <w:color w:val="D4D4D4"/>
+          <w:sz w:val="27"/>
+          <w:szCs w:val="27"/>
+          <w:lang w:eastAsia="pt-BR"/>
+        </w:rPr>
+      </w:pPr>
+      <w:r>
+        <w:rPr>
+          <w:rFonts w:ascii="Consolas" w:eastAsia="Times New Roman" w:hAnsi="Consolas" w:cs="Times New Roman"/>
+          <w:color w:val="D4D4D4"/>
+          <w:sz w:val="27"/>
+          <w:szCs w:val="27"/>
+          <w:lang w:eastAsia="pt-BR"/>
+        </w:rPr>
+        <w:t xml:space="preserve">        </w:t>
+      </w:r>
+      <w:proofErr w:type="spellStart"/>
+      <w:r>
+        <w:rPr>
+          <w:rFonts w:ascii="Consolas" w:eastAsia="Times New Roman" w:hAnsi="Consolas" w:cs="Times New Roman"/>
+          <w:color w:val="9CDCFE"/>
+          <w:sz w:val="27"/>
+          <w:szCs w:val="27"/>
+          <w:lang w:eastAsia="pt-BR"/>
+        </w:rPr>
+        <w:t>enumerable</w:t>
+      </w:r>
+      <w:proofErr w:type="spellEnd"/>
+      <w:r>
+        <w:rPr>
+          <w:rFonts w:ascii="Consolas" w:eastAsia="Times New Roman" w:hAnsi="Consolas" w:cs="Times New Roman"/>
+          <w:color w:val="9CDCFE"/>
+          <w:sz w:val="27"/>
+          <w:szCs w:val="27"/>
+          <w:lang w:eastAsia="pt-BR"/>
+        </w:rPr>
+        <w:t>:</w:t>
+      </w:r>
+      <w:r>
+        <w:rPr>
+          <w:rFonts w:ascii="Consolas" w:eastAsia="Times New Roman" w:hAnsi="Consolas" w:cs="Times New Roman"/>
+          <w:color w:val="D4D4D4"/>
+          <w:sz w:val="27"/>
+          <w:szCs w:val="27"/>
+          <w:lang w:eastAsia="pt-BR"/>
+        </w:rPr>
+        <w:t xml:space="preserve"> </w:t>
+      </w:r>
+      <w:proofErr w:type="spellStart"/>
+      <w:r>
+        <w:rPr>
+          <w:rFonts w:ascii="Consolas" w:eastAsia="Times New Roman" w:hAnsi="Consolas" w:cs="Times New Roman"/>
+          <w:color w:val="569CD6"/>
+          <w:sz w:val="27"/>
+          <w:szCs w:val="27"/>
+          <w:lang w:eastAsia="pt-BR"/>
+        </w:rPr>
+        <w:t>true</w:t>
+      </w:r>
+      <w:proofErr w:type="spellEnd"/>
+      <w:r>
+        <w:rPr>
+          <w:rFonts w:ascii="Consolas" w:eastAsia="Times New Roman" w:hAnsi="Consolas" w:cs="Times New Roman"/>
+          <w:color w:val="D4D4D4"/>
+          <w:sz w:val="27"/>
+          <w:szCs w:val="27"/>
+          <w:lang w:eastAsia="pt-BR"/>
+        </w:rPr>
+        <w:t>,</w:t>
+      </w:r>
+    </w:p>
+    <w:p>
+      <w:pPr>
+        <w:shd w:val="clear" w:color="auto" w:fill="1E1E1E"/>
+        <w:spacing w:after="0" w:line="360" w:lineRule="atLeast"/>
+        <w:rPr>
+          <w:rFonts w:ascii="Consolas" w:eastAsia="Times New Roman" w:hAnsi="Consolas" w:cs="Times New Roman"/>
+          <w:color w:val="D4D4D4"/>
+          <w:sz w:val="27"/>
+          <w:szCs w:val="27"/>
+          <w:lang w:eastAsia="pt-BR"/>
+        </w:rPr>
+      </w:pPr>
+      <w:r>
+        <w:rPr>
+          <w:rFonts w:ascii="Consolas" w:eastAsia="Times New Roman" w:hAnsi="Consolas" w:cs="Times New Roman"/>
+          <w:color w:val="D4D4D4"/>
+          <w:sz w:val="27"/>
+          <w:szCs w:val="27"/>
+          <w:lang w:eastAsia="pt-BR"/>
+        </w:rPr>
+        <w:t xml:space="preserve">        </w:t>
+      </w:r>
+      <w:proofErr w:type="spellStart"/>
+      <w:r>
+        <w:rPr>
+          <w:rFonts w:ascii="Consolas" w:eastAsia="Times New Roman" w:hAnsi="Consolas" w:cs="Times New Roman"/>
+          <w:color w:val="9CDCFE"/>
+          <w:sz w:val="27"/>
+          <w:szCs w:val="27"/>
+          <w:lang w:eastAsia="pt-BR"/>
+        </w:rPr>
+        <w:t>value</w:t>
+      </w:r>
+      <w:proofErr w:type="spellEnd"/>
+      <w:r>
+        <w:rPr>
+          <w:rFonts w:ascii="Consolas" w:eastAsia="Times New Roman" w:hAnsi="Consolas" w:cs="Times New Roman"/>
+          <w:color w:val="9CDCFE"/>
+          <w:sz w:val="27"/>
+          <w:szCs w:val="27"/>
+          <w:lang w:eastAsia="pt-BR"/>
+        </w:rPr>
+        <w:t>:</w:t>
+      </w:r>
+      <w:r>
+        <w:rPr>
+          <w:rFonts w:ascii="Consolas" w:eastAsia="Times New Roman" w:hAnsi="Consolas" w:cs="Times New Roman"/>
+          <w:color w:val="D4D4D4"/>
+          <w:sz w:val="27"/>
+          <w:szCs w:val="27"/>
+          <w:lang w:eastAsia="pt-BR"/>
+        </w:rPr>
+        <w:t xml:space="preserve"> </w:t>
+      </w:r>
+      <w:r>
+        <w:rPr>
+          <w:rFonts w:ascii="Consolas" w:eastAsia="Times New Roman" w:hAnsi="Consolas" w:cs="Times New Roman"/>
+          <w:color w:val="B5CEA8"/>
+          <w:sz w:val="27"/>
+          <w:szCs w:val="27"/>
+          <w:lang w:eastAsia="pt-BR"/>
+        </w:rPr>
+        <w:t>99</w:t>
+      </w:r>
+    </w:p>
+    <w:p>
+      <w:pPr>
+        <w:shd w:val="clear" w:color="auto" w:fill="1E1E1E"/>
+        <w:spacing w:after="0" w:line="360" w:lineRule="atLeast"/>
+        <w:rPr>
+          <w:rFonts w:ascii="Consolas" w:eastAsia="Times New Roman" w:hAnsi="Consolas" w:cs="Times New Roman"/>
+          <w:color w:val="D4D4D4"/>
+          <w:sz w:val="27"/>
+          <w:szCs w:val="27"/>
+          <w:lang w:eastAsia="pt-BR"/>
+        </w:rPr>
+      </w:pPr>
+      <w:r>
+        <w:rPr>
+          <w:rFonts w:ascii="Consolas" w:eastAsia="Times New Roman" w:hAnsi="Consolas" w:cs="Times New Roman"/>
+          <w:color w:val="D4D4D4"/>
+          <w:sz w:val="27"/>
+          <w:szCs w:val="27"/>
+          <w:lang w:eastAsia="pt-BR"/>
+        </w:rPr>
+        <w:t>    },</w:t>
+      </w:r>
+    </w:p>
+    <w:p>
+      <w:pPr>
+        <w:shd w:val="clear" w:color="auto" w:fill="1E1E1E"/>
+        <w:spacing w:after="0" w:line="360" w:lineRule="atLeast"/>
+        <w:rPr>
+          <w:rFonts w:ascii="Consolas" w:eastAsia="Times New Roman" w:hAnsi="Consolas" w:cs="Times New Roman"/>
+          <w:color w:val="D4D4D4"/>
+          <w:sz w:val="27"/>
+          <w:szCs w:val="27"/>
+          <w:lang w:eastAsia="pt-BR"/>
+        </w:rPr>
+      </w:pPr>
+    </w:p>
+    <w:p>
+      <w:pPr>
+        <w:shd w:val="clear" w:color="auto" w:fill="1E1E1E"/>
+        <w:spacing w:after="0" w:line="360" w:lineRule="atLeast"/>
+        <w:rPr>
+          <w:rFonts w:ascii="Consolas" w:eastAsia="Times New Roman" w:hAnsi="Consolas" w:cs="Times New Roman"/>
+          <w:color w:val="D4D4D4"/>
+          <w:sz w:val="27"/>
+          <w:szCs w:val="27"/>
+          <w:lang w:eastAsia="pt-BR"/>
+        </w:rPr>
+      </w:pPr>
+      <w:r>
+        <w:rPr>
+          <w:rFonts w:ascii="Consolas" w:eastAsia="Times New Roman" w:hAnsi="Consolas" w:cs="Times New Roman"/>
+          <w:color w:val="D4D4D4"/>
+          <w:sz w:val="27"/>
+          <w:szCs w:val="27"/>
+          <w:lang w:eastAsia="pt-BR"/>
+        </w:rPr>
+        <w:t xml:space="preserve">    </w:t>
+      </w:r>
+      <w:r>
+        <w:rPr>
+          <w:rFonts w:ascii="Consolas" w:eastAsia="Times New Roman" w:hAnsi="Consolas" w:cs="Times New Roman"/>
+          <w:color w:val="9CDCFE"/>
+          <w:sz w:val="27"/>
+          <w:szCs w:val="27"/>
+          <w:lang w:eastAsia="pt-BR"/>
+        </w:rPr>
+        <w:t>tamanho:</w:t>
+      </w:r>
+      <w:r>
+        <w:rPr>
+          <w:rFonts w:ascii="Consolas" w:eastAsia="Times New Roman" w:hAnsi="Consolas" w:cs="Times New Roman"/>
+          <w:color w:val="D4D4D4"/>
+          <w:sz w:val="27"/>
+          <w:szCs w:val="27"/>
+          <w:lang w:eastAsia="pt-BR"/>
+        </w:rPr>
+        <w:t xml:space="preserve"> {</w:t>
+      </w:r>
+    </w:p>
+    <w:p>
+      <w:pPr>
+        <w:shd w:val="clear" w:color="auto" w:fill="1E1E1E"/>
+        <w:spacing w:after="0" w:line="360" w:lineRule="atLeast"/>
+        <w:rPr>
+          <w:rFonts w:ascii="Consolas" w:eastAsia="Times New Roman" w:hAnsi="Consolas" w:cs="Times New Roman"/>
+          <w:color w:val="D4D4D4"/>
+          <w:sz w:val="27"/>
+          <w:szCs w:val="27"/>
+          <w:lang w:eastAsia="pt-BR"/>
+        </w:rPr>
+      </w:pPr>
+      <w:r>
+        <w:rPr>
+          <w:rFonts w:ascii="Consolas" w:eastAsia="Times New Roman" w:hAnsi="Consolas" w:cs="Times New Roman"/>
+          <w:color w:val="D4D4D4"/>
+          <w:sz w:val="27"/>
+          <w:szCs w:val="27"/>
+          <w:lang w:eastAsia="pt-BR"/>
+        </w:rPr>
+        <w:t xml:space="preserve">        </w:t>
+      </w:r>
+      <w:proofErr w:type="spellStart"/>
+      <w:r>
+        <w:rPr>
+          <w:rFonts w:ascii="Consolas" w:eastAsia="Times New Roman" w:hAnsi="Consolas" w:cs="Times New Roman"/>
+          <w:color w:val="9CDCFE"/>
+          <w:sz w:val="27"/>
+          <w:szCs w:val="27"/>
+          <w:lang w:eastAsia="pt-BR"/>
+        </w:rPr>
+        <w:t>writable:</w:t>
+      </w:r>
+      <w:r>
+        <w:rPr>
+          <w:rFonts w:ascii="Consolas" w:eastAsia="Times New Roman" w:hAnsi="Consolas" w:cs="Times New Roman"/>
+          <w:color w:val="569CD6"/>
+          <w:sz w:val="27"/>
+          <w:szCs w:val="27"/>
+          <w:lang w:eastAsia="pt-BR"/>
+        </w:rPr>
+        <w:t>true</w:t>
+      </w:r>
+      <w:proofErr w:type="spellEnd"/>
+      <w:r>
+        <w:rPr>
+          <w:rFonts w:ascii="Consolas" w:eastAsia="Times New Roman" w:hAnsi="Consolas" w:cs="Times New Roman"/>
+          <w:color w:val="D4D4D4"/>
+          <w:sz w:val="27"/>
+          <w:szCs w:val="27"/>
+          <w:lang w:eastAsia="pt-BR"/>
+        </w:rPr>
+        <w:t>,</w:t>
+      </w:r>
+    </w:p>
+    <w:p>
+      <w:pPr>
+        <w:shd w:val="clear" w:color="auto" w:fill="1E1E1E"/>
+        <w:spacing w:after="0" w:line="360" w:lineRule="atLeast"/>
+        <w:rPr>
+          <w:rFonts w:ascii="Consolas" w:eastAsia="Times New Roman" w:hAnsi="Consolas" w:cs="Times New Roman"/>
+          <w:color w:val="D4D4D4"/>
+          <w:sz w:val="27"/>
+          <w:szCs w:val="27"/>
+          <w:lang w:eastAsia="pt-BR"/>
+        </w:rPr>
+      </w:pPr>
+      <w:r>
+        <w:rPr>
+          <w:rFonts w:ascii="Consolas" w:eastAsia="Times New Roman" w:hAnsi="Consolas" w:cs="Times New Roman"/>
+          <w:color w:val="D4D4D4"/>
+          <w:sz w:val="27"/>
+          <w:szCs w:val="27"/>
+          <w:lang w:eastAsia="pt-BR"/>
+        </w:rPr>
+        <w:t xml:space="preserve">        </w:t>
+      </w:r>
+      <w:proofErr w:type="spellStart"/>
+      <w:r>
+        <w:rPr>
+          <w:rFonts w:ascii="Consolas" w:eastAsia="Times New Roman" w:hAnsi="Consolas" w:cs="Times New Roman"/>
+          <w:color w:val="9CDCFE"/>
+          <w:sz w:val="27"/>
+          <w:szCs w:val="27"/>
+          <w:lang w:eastAsia="pt-BR"/>
+        </w:rPr>
+        <w:t>configurable</w:t>
+      </w:r>
+      <w:proofErr w:type="spellEnd"/>
+      <w:r>
+        <w:rPr>
+          <w:rFonts w:ascii="Consolas" w:eastAsia="Times New Roman" w:hAnsi="Consolas" w:cs="Times New Roman"/>
+          <w:color w:val="9CDCFE"/>
+          <w:sz w:val="27"/>
+          <w:szCs w:val="27"/>
+          <w:lang w:eastAsia="pt-BR"/>
+        </w:rPr>
+        <w:t>:</w:t>
+      </w:r>
+      <w:r>
+        <w:rPr>
+          <w:rFonts w:ascii="Consolas" w:eastAsia="Times New Roman" w:hAnsi="Consolas" w:cs="Times New Roman"/>
+          <w:color w:val="D4D4D4"/>
+          <w:sz w:val="27"/>
+          <w:szCs w:val="27"/>
+          <w:lang w:eastAsia="pt-BR"/>
+        </w:rPr>
+        <w:t xml:space="preserve"> </w:t>
+      </w:r>
+      <w:proofErr w:type="spellStart"/>
+      <w:r>
+        <w:rPr>
+          <w:rFonts w:ascii="Consolas" w:eastAsia="Times New Roman" w:hAnsi="Consolas" w:cs="Times New Roman"/>
+          <w:color w:val="569CD6"/>
+          <w:sz w:val="27"/>
+          <w:szCs w:val="27"/>
+          <w:lang w:eastAsia="pt-BR"/>
+        </w:rPr>
+        <w:t>true</w:t>
+      </w:r>
+      <w:proofErr w:type="spellEnd"/>
+      <w:r>
+        <w:rPr>
+          <w:rFonts w:ascii="Consolas" w:eastAsia="Times New Roman" w:hAnsi="Consolas" w:cs="Times New Roman"/>
+          <w:color w:val="D4D4D4"/>
+          <w:sz w:val="27"/>
+          <w:szCs w:val="27"/>
+          <w:lang w:eastAsia="pt-BR"/>
+        </w:rPr>
+        <w:t>,</w:t>
+      </w:r>
+    </w:p>
+    <w:p>
+      <w:pPr>
+        <w:shd w:val="clear" w:color="auto" w:fill="1E1E1E"/>
+        <w:spacing w:after="0" w:line="360" w:lineRule="atLeast"/>
+        <w:rPr>
+          <w:rFonts w:ascii="Consolas" w:eastAsia="Times New Roman" w:hAnsi="Consolas" w:cs="Times New Roman"/>
+          <w:color w:val="D4D4D4"/>
+          <w:sz w:val="27"/>
+          <w:szCs w:val="27"/>
+          <w:lang w:eastAsia="pt-BR"/>
+        </w:rPr>
+      </w:pPr>
+      <w:r>
+        <w:rPr>
+          <w:rFonts w:ascii="Consolas" w:eastAsia="Times New Roman" w:hAnsi="Consolas" w:cs="Times New Roman"/>
+          <w:color w:val="D4D4D4"/>
+          <w:sz w:val="27"/>
+          <w:szCs w:val="27"/>
+          <w:lang w:eastAsia="pt-BR"/>
+        </w:rPr>
+        <w:t xml:space="preserve">        </w:t>
+      </w:r>
+      <w:proofErr w:type="spellStart"/>
+      <w:r>
+        <w:rPr>
+          <w:rFonts w:ascii="Consolas" w:eastAsia="Times New Roman" w:hAnsi="Consolas" w:cs="Times New Roman"/>
+          <w:color w:val="9CDCFE"/>
+          <w:sz w:val="27"/>
+          <w:szCs w:val="27"/>
+          <w:lang w:eastAsia="pt-BR"/>
+        </w:rPr>
+        <w:t>enumerable</w:t>
+      </w:r>
+      <w:proofErr w:type="spellEnd"/>
+      <w:r>
+        <w:rPr>
+          <w:rFonts w:ascii="Consolas" w:eastAsia="Times New Roman" w:hAnsi="Consolas" w:cs="Times New Roman"/>
+          <w:color w:val="9CDCFE"/>
+          <w:sz w:val="27"/>
+          <w:szCs w:val="27"/>
+          <w:lang w:eastAsia="pt-BR"/>
+        </w:rPr>
+        <w:t>:</w:t>
+      </w:r>
+      <w:r>
+        <w:rPr>
+          <w:rFonts w:ascii="Consolas" w:eastAsia="Times New Roman" w:hAnsi="Consolas" w:cs="Times New Roman"/>
+          <w:color w:val="D4D4D4"/>
+          <w:sz w:val="27"/>
+          <w:szCs w:val="27"/>
+          <w:lang w:eastAsia="pt-BR"/>
+        </w:rPr>
+        <w:t xml:space="preserve"> </w:t>
+      </w:r>
+      <w:proofErr w:type="spellStart"/>
+      <w:r>
+        <w:rPr>
+          <w:rFonts w:ascii="Consolas" w:eastAsia="Times New Roman" w:hAnsi="Consolas" w:cs="Times New Roman"/>
+          <w:color w:val="569CD6"/>
+          <w:sz w:val="27"/>
+          <w:szCs w:val="27"/>
+          <w:lang w:eastAsia="pt-BR"/>
+        </w:rPr>
+        <w:t>true</w:t>
+      </w:r>
+      <w:proofErr w:type="spellEnd"/>
+      <w:r>
+        <w:rPr>
+          <w:rFonts w:ascii="Consolas" w:eastAsia="Times New Roman" w:hAnsi="Consolas" w:cs="Times New Roman"/>
+          <w:color w:val="D4D4D4"/>
+          <w:sz w:val="27"/>
+          <w:szCs w:val="27"/>
+          <w:lang w:eastAsia="pt-BR"/>
+        </w:rPr>
+        <w:t>,</w:t>
+      </w:r>
+    </w:p>
+    <w:p>
+      <w:pPr>
+        <w:shd w:val="clear" w:color="auto" w:fill="1E1E1E"/>
+        <w:spacing w:after="0" w:line="360" w:lineRule="atLeast"/>
+        <w:rPr>
+          <w:rFonts w:ascii="Consolas" w:eastAsia="Times New Roman" w:hAnsi="Consolas" w:cs="Times New Roman"/>
+          <w:color w:val="D4D4D4"/>
+          <w:sz w:val="27"/>
+          <w:szCs w:val="27"/>
+          <w:lang w:eastAsia="pt-BR"/>
+        </w:rPr>
+      </w:pPr>
+      <w:r>
+        <w:rPr>
+          <w:rFonts w:ascii="Consolas" w:eastAsia="Times New Roman" w:hAnsi="Consolas" w:cs="Times New Roman"/>
+          <w:color w:val="D4D4D4"/>
+          <w:sz w:val="27"/>
+          <w:szCs w:val="27"/>
+          <w:lang w:eastAsia="pt-BR"/>
+        </w:rPr>
+        <w:t xml:space="preserve">        </w:t>
+      </w:r>
+      <w:proofErr w:type="spellStart"/>
+      <w:r>
+        <w:rPr>
+          <w:rFonts w:ascii="Consolas" w:eastAsia="Times New Roman" w:hAnsi="Consolas" w:cs="Times New Roman"/>
+          <w:color w:val="9CDCFE"/>
+          <w:sz w:val="27"/>
+          <w:szCs w:val="27"/>
+          <w:lang w:eastAsia="pt-BR"/>
+        </w:rPr>
+        <w:t>value</w:t>
+      </w:r>
+      <w:proofErr w:type="spellEnd"/>
+      <w:r>
+        <w:rPr>
+          <w:rFonts w:ascii="Consolas" w:eastAsia="Times New Roman" w:hAnsi="Consolas" w:cs="Times New Roman"/>
+          <w:color w:val="9CDCFE"/>
+          <w:sz w:val="27"/>
+          <w:szCs w:val="27"/>
+          <w:lang w:eastAsia="pt-BR"/>
+        </w:rPr>
+        <w:t>:</w:t>
+      </w:r>
+      <w:r>
+        <w:rPr>
+          <w:rFonts w:ascii="Consolas" w:eastAsia="Times New Roman" w:hAnsi="Consolas" w:cs="Times New Roman"/>
+          <w:color w:val="D4D4D4"/>
+          <w:sz w:val="27"/>
+          <w:szCs w:val="27"/>
+          <w:lang w:eastAsia="pt-BR"/>
+        </w:rPr>
+        <w:t xml:space="preserve"> </w:t>
+      </w:r>
+      <w:r>
+        <w:rPr>
+          <w:rFonts w:ascii="Consolas" w:eastAsia="Times New Roman" w:hAnsi="Consolas" w:cs="Times New Roman"/>
+          <w:color w:val="B5CEA8"/>
+          <w:sz w:val="27"/>
+          <w:szCs w:val="27"/>
+          <w:lang w:eastAsia="pt-BR"/>
+        </w:rPr>
+        <w:t>42</w:t>
+      </w:r>
+    </w:p>
+    <w:p>
+      <w:pPr>
+        <w:shd w:val="clear" w:color="auto" w:fill="1E1E1E"/>
+        <w:spacing w:after="0" w:line="360" w:lineRule="atLeast"/>
+        <w:rPr>
+          <w:rFonts w:ascii="Consolas" w:eastAsia="Times New Roman" w:hAnsi="Consolas" w:cs="Times New Roman"/>
+          <w:color w:val="D4D4D4"/>
+          <w:sz w:val="27"/>
+          <w:szCs w:val="27"/>
+          <w:lang w:eastAsia="pt-BR"/>
+        </w:rPr>
+      </w:pPr>
+      <w:r>
+        <w:rPr>
+          <w:rFonts w:ascii="Consolas" w:eastAsia="Times New Roman" w:hAnsi="Consolas" w:cs="Times New Roman"/>
+          <w:color w:val="D4D4D4"/>
+          <w:sz w:val="27"/>
+          <w:szCs w:val="27"/>
+          <w:lang w:eastAsia="pt-BR"/>
+        </w:rPr>
+        <w:t>    }</w:t>
+      </w:r>
+    </w:p>
+    <w:p>
+      <w:pPr>
+        <w:shd w:val="clear" w:color="auto" w:fill="1E1E1E"/>
+        <w:spacing w:after="0" w:line="360" w:lineRule="atLeast"/>
+        <w:rPr>
+          <w:rFonts w:ascii="Consolas" w:eastAsia="Times New Roman" w:hAnsi="Consolas" w:cs="Times New Roman"/>
+          <w:color w:val="D4D4D4"/>
+          <w:sz w:val="27"/>
+          <w:szCs w:val="27"/>
+          <w:lang w:eastAsia="pt-BR"/>
+        </w:rPr>
+      </w:pPr>
+      <w:r>
+        <w:rPr>
+          <w:rFonts w:ascii="Consolas" w:eastAsia="Times New Roman" w:hAnsi="Consolas" w:cs="Times New Roman"/>
+          <w:color w:val="D4D4D4"/>
+          <w:sz w:val="27"/>
+          <w:szCs w:val="27"/>
+          <w:lang w:eastAsia="pt-BR"/>
+        </w:rPr>
+        <w:t>});</w:t>
+      </w:r>
+    </w:p>
+    <w:p>
+      <w:pPr>
+        <w:pStyle w:val="SemEspaamento"/>
+        <w:rPr>
+          <w:sz w:val="32"/>
+          <w:szCs w:val="32"/>
+        </w:rPr>
+      </w:pPr>
+      <w:r>
+        <w:rPr>
+          <w:sz w:val="32"/>
+          <w:szCs w:val="32"/>
+        </w:rPr>
+        <w:t xml:space="preserve">Aqui </w:t>
+      </w:r>
+    </w:p>
+    <w:p>
+      <w:pPr>
+        <w:pStyle w:val="SemEspaamento"/>
+        <w:rPr>
+          <w:sz w:val="32"/>
+          <w:szCs w:val="32"/>
+        </w:rPr>
+      </w:pPr>
     </w:p>
     <w:p>
       <w:pPr>
@@ -18665,8 +22932,124 @@
       </w:rPr>
     </w:lvl>
   </w:abstractNum>
+  <w:abstractNum w:abstractNumId="1" w15:restartNumberingAfterBreak="0">
+    <w:nsid w:val="090C47C2"/>
+    <w:multiLevelType w:val="multilevel"/>
+    <w:tmpl w:val="5C186BAA"/>
+    <w:lvl w:ilvl="0">
+      <w:start w:val="1"/>
+      <w:numFmt w:val="decimal"/>
+      <w:lvlText w:val="%1."/>
+      <w:lvlJc w:val="left"/>
+      <w:pPr>
+        <w:tabs>
+          <w:tab w:val="num" w:pos="720"/>
+        </w:tabs>
+        <w:ind w:left="720" w:hanging="360"/>
+      </w:pPr>
+    </w:lvl>
+    <w:lvl w:ilvl="1">
+      <w:start w:val="1"/>
+      <w:numFmt w:val="decimal"/>
+      <w:lvlText w:val="%2."/>
+      <w:lvlJc w:val="left"/>
+      <w:pPr>
+        <w:tabs>
+          <w:tab w:val="num" w:pos="1440"/>
+        </w:tabs>
+        <w:ind w:left="1440" w:hanging="360"/>
+      </w:pPr>
+    </w:lvl>
+    <w:lvl w:ilvl="2">
+      <w:start w:val="1"/>
+      <w:numFmt w:val="decimal"/>
+      <w:lvlText w:val="%3."/>
+      <w:lvlJc w:val="left"/>
+      <w:pPr>
+        <w:tabs>
+          <w:tab w:val="num" w:pos="2160"/>
+        </w:tabs>
+        <w:ind w:left="2160" w:hanging="360"/>
+      </w:pPr>
+    </w:lvl>
+    <w:lvl w:ilvl="3" w:tentative="1">
+      <w:start w:val="1"/>
+      <w:numFmt w:val="decimal"/>
+      <w:lvlText w:val="%4."/>
+      <w:lvlJc w:val="left"/>
+      <w:pPr>
+        <w:tabs>
+          <w:tab w:val="num" w:pos="2880"/>
+        </w:tabs>
+        <w:ind w:left="2880" w:hanging="360"/>
+      </w:pPr>
+    </w:lvl>
+    <w:lvl w:ilvl="4" w:tentative="1">
+      <w:start w:val="1"/>
+      <w:numFmt w:val="decimal"/>
+      <w:lvlText w:val="%5."/>
+      <w:lvlJc w:val="left"/>
+      <w:pPr>
+        <w:tabs>
+          <w:tab w:val="num" w:pos="3600"/>
+        </w:tabs>
+        <w:ind w:left="3600" w:hanging="360"/>
+      </w:pPr>
+    </w:lvl>
+    <w:lvl w:ilvl="5" w:tentative="1">
+      <w:start w:val="1"/>
+      <w:numFmt w:val="decimal"/>
+      <w:lvlText w:val="%6."/>
+      <w:lvlJc w:val="left"/>
+      <w:pPr>
+        <w:tabs>
+          <w:tab w:val="num" w:pos="4320"/>
+        </w:tabs>
+        <w:ind w:left="4320" w:hanging="360"/>
+      </w:pPr>
+    </w:lvl>
+    <w:lvl w:ilvl="6" w:tentative="1">
+      <w:start w:val="1"/>
+      <w:numFmt w:val="decimal"/>
+      <w:lvlText w:val="%7."/>
+      <w:lvlJc w:val="left"/>
+      <w:pPr>
+        <w:tabs>
+          <w:tab w:val="num" w:pos="5040"/>
+        </w:tabs>
+        <w:ind w:left="5040" w:hanging="360"/>
+      </w:pPr>
+    </w:lvl>
+    <w:lvl w:ilvl="7" w:tentative="1">
+      <w:start w:val="1"/>
+      <w:numFmt w:val="decimal"/>
+      <w:lvlText w:val="%8."/>
+      <w:lvlJc w:val="left"/>
+      <w:pPr>
+        <w:tabs>
+          <w:tab w:val="num" w:pos="5760"/>
+        </w:tabs>
+        <w:ind w:left="5760" w:hanging="360"/>
+      </w:pPr>
+    </w:lvl>
+    <w:lvl w:ilvl="8" w:tentative="1">
+      <w:start w:val="1"/>
+      <w:numFmt w:val="decimal"/>
+      <w:lvlText w:val="%9."/>
+      <w:lvlJc w:val="left"/>
+      <w:pPr>
+        <w:tabs>
+          <w:tab w:val="num" w:pos="6480"/>
+        </w:tabs>
+        <w:ind w:left="6480" w:hanging="360"/>
+      </w:pPr>
+    </w:lvl>
+  </w:abstractNum>
   <w:num w:numId="1">
     <w:abstractNumId w:val="0"/>
+  </w:num>
+  <w:num w:numId="2">
+    <w:abstractNumId w:val="1"/>
   </w:num>
 </w:numbering>
 </file>
@@ -19106,6 +23489,59 @@
       <w:spacing w:after="0" w:line="240" w:lineRule="auto"/>
     </w:pPr>
   </w:style>
+  <w:style w:type="paragraph" w:customStyle="1" w:styleId="parent">
+    <w:name w:val="parent"/>
+    <w:basedOn w:val="Normal"/>
+    <w:rsid w:val="00167EA9"/>
+    <w:pPr>
+      <w:spacing w:before="100" w:beforeAutospacing="1" w:after="100" w:afterAutospacing="1" w:line="240" w:lineRule="auto"/>
+    </w:pPr>
+    <w:rPr>
+      <w:rFonts w:ascii="Times New Roman" w:eastAsia="Times New Roman" w:hAnsi="Times New Roman" w:cs="Times New Roman"/>
+      <w:sz w:val="24"/>
+      <w:szCs w:val="24"/>
+      <w:lang w:eastAsia="pt-BR"/>
+    </w:rPr>
+  </w:style>
+  <w:style w:type="character" w:customStyle="1" w:styleId="object-properties-preview">
+    <w:name w:val="object-properties-preview"/>
+    <w:basedOn w:val="Fontepargpadro"/>
+    <w:rsid w:val="00167EA9"/>
+  </w:style>
+  <w:style w:type="character" w:customStyle="1" w:styleId="name">
+    <w:name w:val="name"/>
+    <w:basedOn w:val="Fontepargpadro"/>
+    <w:rsid w:val="00167EA9"/>
+  </w:style>
+  <w:style w:type="character" w:customStyle="1" w:styleId="object-value-string">
+    <w:name w:val="object-value-string"/>
+    <w:basedOn w:val="Fontepargpadro"/>
+    <w:rsid w:val="00167EA9"/>
+  </w:style>
+  <w:style w:type="character" w:customStyle="1" w:styleId="name-and-value">
+    <w:name w:val="name-and-value"/>
+    <w:basedOn w:val="Fontepargpadro"/>
+    <w:rsid w:val="00167EA9"/>
+  </w:style>
+  <w:style w:type="character" w:customStyle="1" w:styleId="object-value-object">
+    <w:name w:val="object-value-object"/>
+    <w:basedOn w:val="Fontepargpadro"/>
+    <w:rsid w:val="00167EA9"/>
+  </w:style>
+  <w:style w:type="paragraph" w:customStyle="1" w:styleId="selected">
+    <w:name w:val="selected"/>
+    <w:basedOn w:val="Normal"/>
+    <w:rsid w:val="00167EA9"/>
+    <w:pPr>
+      <w:spacing w:before="100" w:beforeAutospacing="1" w:after="100" w:afterAutospacing="1" w:line="240" w:lineRule="auto"/>
+    </w:pPr>
+    <w:rPr>
+      <w:rFonts w:ascii="Times New Roman" w:eastAsia="Times New Roman" w:hAnsi="Times New Roman" w:cs="Times New Roman"/>
+      <w:sz w:val="24"/>
+      <w:szCs w:val="24"/>
+      <w:lang w:eastAsia="pt-BR"/>
+    </w:rPr>
+  </w:style>
 </w:styles>
 </file>
 

</xml_diff>